<commit_message>
Change Scott's surname in paper
</commit_message>
<xml_diff>
--- a/Predictability of Cryptocurrency Markets Using Recursive Neural Networks.docx
+++ b/Predictability of Cryptocurrency Markets Using Recursive Neural Networks.docx
@@ -1,6 +1,6 @@
 
 <file path=word/document.xml><?xml version="1.0" encoding="utf-8"?>
-<w:document xmlns:wpc="http://schemas.microsoft.com/office/word/2010/wordprocessingCanvas" xmlns:cx="http://schemas.microsoft.com/office/drawing/2014/chartex" xmlns:cx1="http://schemas.microsoft.com/office/drawing/2015/9/8/chartex" xmlns:cx2="http://schemas.microsoft.com/office/drawing/2015/10/21/chartex" xmlns:cx3="http://schemas.microsoft.com/office/drawing/2016/5/9/chartex" xmlns:cx4="http://schemas.microsoft.com/office/drawing/2016/5/10/chartex" xmlns:cx5="http://schemas.microsoft.com/office/drawing/2016/5/11/chartex" xmlns:cx6="http://schemas.microsoft.com/office/drawing/2016/5/12/chartex" xmlns:cx7="http://schemas.microsoft.com/office/drawing/2016/5/13/chartex" xmlns:cx8="http://schemas.microsoft.com/office/drawing/2016/5/14/chartex" xmlns:mc="http://schemas.openxmlformats.org/markup-compatibility/2006" xmlns:aink="http://schemas.microsoft.com/office/drawing/2016/ink" xmlns:am3d="http://schemas.microsoft.com/office/drawing/2017/model3d" xmlns:o="urn:schemas-microsoft-com:office:office" xmlns:r="http://schemas.openxmlformats.org/officeDocument/2006/relationships" xmlns:m="http://schemas.openxmlformats.org/officeDocument/2006/math" xmlns:v="urn:schemas-microsoft-com:vml" xmlns:wp14="http://schemas.microsoft.com/office/word/2010/wordprocessingDrawing" xmlns:wp="http://schemas.openxmlformats.org/drawingml/2006/wordprocessingDrawing" xmlns:w10="urn:schemas-microsoft-com:office:word" xmlns:w="http://schemas.openxmlformats.org/wordprocessingml/2006/main" xmlns:w14="http://schemas.microsoft.com/office/word/2010/wordml" xmlns:w15="http://schemas.microsoft.com/office/word/2012/wordml" xmlns:w16cid="http://schemas.microsoft.com/office/word/2016/wordml/cid" xmlns:w16se="http://schemas.microsoft.com/office/word/2015/wordml/symex" xmlns:wpg="http://schemas.microsoft.com/office/word/2010/wordprocessingGroup" xmlns:wpi="http://schemas.microsoft.com/office/word/2010/wordprocessingInk" xmlns:wne="http://schemas.microsoft.com/office/word/2006/wordml" xmlns:wps="http://schemas.microsoft.com/office/word/2010/wordprocessingShape" mc:Ignorable="w14 w15 w16se w16cid wp14">
+<w:document xmlns:wpc="http://schemas.microsoft.com/office/word/2010/wordprocessingCanvas" xmlns:mo="http://schemas.microsoft.com/office/mac/office/2008/main" xmlns:mc="http://schemas.openxmlformats.org/markup-compatibility/2006" xmlns:mv="urn:schemas-microsoft-com:mac:vml" xmlns:o="urn:schemas-microsoft-com:office:office" xmlns:r="http://schemas.openxmlformats.org/officeDocument/2006/relationships" xmlns:m="http://schemas.openxmlformats.org/officeDocument/2006/math" xmlns:v="urn:schemas-microsoft-com:vml" xmlns:wp14="http://schemas.microsoft.com/office/word/2010/wordprocessingDrawing" xmlns:wp="http://schemas.openxmlformats.org/drawingml/2006/wordprocessingDrawing" xmlns:w10="urn:schemas-microsoft-com:office:word" xmlns:w="http://schemas.openxmlformats.org/wordprocessingml/2006/main" xmlns:w14="http://schemas.microsoft.com/office/word/2010/wordml" xmlns:wpg="http://schemas.microsoft.com/office/word/2010/wordprocessingGroup" xmlns:wpi="http://schemas.microsoft.com/office/word/2010/wordprocessingInk" xmlns:wne="http://schemas.microsoft.com/office/word/2006/wordml" xmlns:wps="http://schemas.microsoft.com/office/word/2010/wordprocessingShape" mc:Ignorable="w14 wp14">
   <w:body>
     <w:p>
       <w:pPr>
@@ -15,33 +15,15 @@
         <w:pStyle w:val="Subtitle"/>
       </w:pPr>
       <w:r>
-        <w:t xml:space="preserve">A research paper by </w:t>
+        <w:t>A research paper by C.Phippen, A.Tunstall, and S.</w:t>
       </w:r>
-      <w:proofErr w:type="spellStart"/>
-      <w:proofErr w:type="gramStart"/>
       <w:r>
-        <w:t>C.Phippen</w:t>
+        <w:t>Richmond-</w:t>
       </w:r>
-      <w:proofErr w:type="spellEnd"/>
-      <w:proofErr w:type="gramEnd"/>
+      <w:bookmarkStart w:id="0" w:name="_GoBack"/>
+      <w:bookmarkEnd w:id="0"/>
       <w:r>
-        <w:t xml:space="preserve">, </w:t>
-      </w:r>
-      <w:proofErr w:type="spellStart"/>
-      <w:r>
-        <w:t>A.Tunstall</w:t>
-      </w:r>
-      <w:proofErr w:type="spellEnd"/>
-      <w:r>
-        <w:t xml:space="preserve">, and </w:t>
-      </w:r>
-      <w:proofErr w:type="spellStart"/>
-      <w:r>
-        <w:t>S.Wood</w:t>
-      </w:r>
-      <w:proofErr w:type="spellEnd"/>
-      <w:r>
-        <w:t>.</w:t>
+        <w:t>Wood.</w:t>
       </w:r>
     </w:p>
     <w:p>
@@ -64,8 +46,6 @@
       <w:r>
         <w:t xml:space="preserve">The aim </w:t>
       </w:r>
-      <w:bookmarkStart w:id="0" w:name="_GoBack"/>
-      <w:bookmarkEnd w:id="0"/>
     </w:p>
     <w:sectPr>
       <w:pgSz w:w="11906" w:h="16838"/>
@@ -78,7 +58,7 @@
 </file>
 
 <file path=word/styles.xml><?xml version="1.0" encoding="utf-8"?>
-<w:styles xmlns:mc="http://schemas.openxmlformats.org/markup-compatibility/2006" xmlns:r="http://schemas.openxmlformats.org/officeDocument/2006/relationships" xmlns:w="http://schemas.openxmlformats.org/wordprocessingml/2006/main" xmlns:w14="http://schemas.microsoft.com/office/word/2010/wordml" xmlns:w15="http://schemas.microsoft.com/office/word/2012/wordml" xmlns:w16cid="http://schemas.microsoft.com/office/word/2016/wordml/cid" xmlns:w16se="http://schemas.microsoft.com/office/word/2015/wordml/symex" mc:Ignorable="w14 w15 w16se w16cid">
+<w:styles xmlns:mc="http://schemas.openxmlformats.org/markup-compatibility/2006" xmlns:r="http://schemas.openxmlformats.org/officeDocument/2006/relationships" xmlns:w="http://schemas.openxmlformats.org/wordprocessingml/2006/main" xmlns:w14="http://schemas.microsoft.com/office/word/2010/wordml" mc:Ignorable="w14">
   <w:docDefaults>
     <w:rPrDefault>
       <w:rPr>
@@ -93,379 +73,942 @@
       </w:pPr>
     </w:pPrDefault>
   </w:docDefaults>
-  <w:latentStyles w:defLockedState="0" w:defUIPriority="99" w:defSemiHidden="0" w:defUnhideWhenUsed="0" w:defQFormat="0" w:count="375">
-    <w:lsdException w:name="Normal" w:uiPriority="0" w:qFormat="1"/>
-    <w:lsdException w:name="heading 1" w:uiPriority="9" w:qFormat="1"/>
-    <w:lsdException w:name="heading 2" w:semiHidden="1" w:uiPriority="9" w:unhideWhenUsed="1" w:qFormat="1"/>
-    <w:lsdException w:name="heading 3" w:semiHidden="1" w:uiPriority="9" w:unhideWhenUsed="1" w:qFormat="1"/>
-    <w:lsdException w:name="heading 4" w:semiHidden="1" w:uiPriority="9" w:unhideWhenUsed="1" w:qFormat="1"/>
-    <w:lsdException w:name="heading 5" w:semiHidden="1" w:uiPriority="9" w:unhideWhenUsed="1" w:qFormat="1"/>
-    <w:lsdException w:name="heading 6" w:semiHidden="1" w:uiPriority="9" w:unhideWhenUsed="1" w:qFormat="1"/>
-    <w:lsdException w:name="heading 7" w:semiHidden="1" w:uiPriority="9" w:unhideWhenUsed="1" w:qFormat="1"/>
-    <w:lsdException w:name="heading 8" w:semiHidden="1" w:uiPriority="9" w:unhideWhenUsed="1" w:qFormat="1"/>
-    <w:lsdException w:name="heading 9" w:semiHidden="1" w:uiPriority="9" w:unhideWhenUsed="1" w:qFormat="1"/>
-    <w:lsdException w:name="index 1" w:semiHidden="1" w:unhideWhenUsed="1"/>
-    <w:lsdException w:name="index 2" w:semiHidden="1" w:unhideWhenUsed="1"/>
-    <w:lsdException w:name="index 3" w:semiHidden="1" w:unhideWhenUsed="1"/>
-    <w:lsdException w:name="index 4" w:semiHidden="1" w:unhideWhenUsed="1"/>
-    <w:lsdException w:name="index 5" w:semiHidden="1" w:unhideWhenUsed="1"/>
-    <w:lsdException w:name="index 6" w:semiHidden="1" w:unhideWhenUsed="1"/>
-    <w:lsdException w:name="index 7" w:semiHidden="1" w:unhideWhenUsed="1"/>
-    <w:lsdException w:name="index 8" w:semiHidden="1" w:unhideWhenUsed="1"/>
-    <w:lsdException w:name="index 9" w:semiHidden="1" w:unhideWhenUsed="1"/>
-    <w:lsdException w:name="toc 1" w:semiHidden="1" w:uiPriority="39" w:unhideWhenUsed="1"/>
-    <w:lsdException w:name="toc 2" w:semiHidden="1" w:uiPriority="39" w:unhideWhenUsed="1"/>
-    <w:lsdException w:name="toc 3" w:semiHidden="1" w:uiPriority="39" w:unhideWhenUsed="1"/>
-    <w:lsdException w:name="toc 4" w:semiHidden="1" w:uiPriority="39" w:unhideWhenUsed="1"/>
-    <w:lsdException w:name="toc 5" w:semiHidden="1" w:uiPriority="39" w:unhideWhenUsed="1"/>
-    <w:lsdException w:name="toc 6" w:semiHidden="1" w:uiPriority="39" w:unhideWhenUsed="1"/>
-    <w:lsdException w:name="toc 7" w:semiHidden="1" w:uiPriority="39" w:unhideWhenUsed="1"/>
-    <w:lsdException w:name="toc 8" w:semiHidden="1" w:uiPriority="39" w:unhideWhenUsed="1"/>
-    <w:lsdException w:name="toc 9" w:semiHidden="1" w:uiPriority="39" w:unhideWhenUsed="1"/>
-    <w:lsdException w:name="Normal Indent" w:semiHidden="1" w:unhideWhenUsed="1"/>
-    <w:lsdException w:name="footnote text" w:semiHidden="1" w:unhideWhenUsed="1"/>
-    <w:lsdException w:name="annotation text" w:semiHidden="1" w:unhideWhenUsed="1"/>
-    <w:lsdException w:name="header" w:semiHidden="1" w:unhideWhenUsed="1"/>
-    <w:lsdException w:name="footer" w:semiHidden="1" w:unhideWhenUsed="1"/>
-    <w:lsdException w:name="index heading" w:semiHidden="1" w:unhideWhenUsed="1"/>
-    <w:lsdException w:name="caption" w:semiHidden="1" w:uiPriority="35" w:unhideWhenUsed="1" w:qFormat="1"/>
-    <w:lsdException w:name="table of figures" w:semiHidden="1" w:unhideWhenUsed="1"/>
-    <w:lsdException w:name="envelope address" w:semiHidden="1" w:unhideWhenUsed="1"/>
-    <w:lsdException w:name="envelope return" w:semiHidden="1" w:unhideWhenUsed="1"/>
-    <w:lsdException w:name="footnote reference" w:semiHidden="1" w:unhideWhenUsed="1"/>
-    <w:lsdException w:name="annotation reference" w:semiHidden="1" w:unhideWhenUsed="1"/>
-    <w:lsdException w:name="line number" w:semiHidden="1" w:unhideWhenUsed="1"/>
-    <w:lsdException w:name="page number" w:semiHidden="1" w:unhideWhenUsed="1"/>
-    <w:lsdException w:name="endnote reference" w:semiHidden="1" w:unhideWhenUsed="1"/>
-    <w:lsdException w:name="endnote text" w:semiHidden="1" w:unhideWhenUsed="1"/>
-    <w:lsdException w:name="table of authorities" w:semiHidden="1" w:unhideWhenUsed="1"/>
-    <w:lsdException w:name="macro" w:semiHidden="1" w:unhideWhenUsed="1"/>
-    <w:lsdException w:name="toa heading" w:semiHidden="1" w:unhideWhenUsed="1"/>
-    <w:lsdException w:name="List" w:semiHidden="1" w:unhideWhenUsed="1"/>
-    <w:lsdException w:name="List Bullet" w:semiHidden="1" w:unhideWhenUsed="1"/>
-    <w:lsdException w:name="List Number" w:semiHidden="1" w:unhideWhenUsed="1"/>
-    <w:lsdException w:name="List 2" w:semiHidden="1" w:unhideWhenUsed="1"/>
-    <w:lsdException w:name="List 3" w:semiHidden="1" w:unhideWhenUsed="1"/>
-    <w:lsdException w:name="List 4" w:semiHidden="1" w:unhideWhenUsed="1"/>
-    <w:lsdException w:name="List 5" w:semiHidden="1" w:unhideWhenUsed="1"/>
-    <w:lsdException w:name="List Bullet 2" w:semiHidden="1" w:unhideWhenUsed="1"/>
-    <w:lsdException w:name="List Bullet 3" w:semiHidden="1" w:unhideWhenUsed="1"/>
-    <w:lsdException w:name="List Bullet 4" w:semiHidden="1" w:unhideWhenUsed="1"/>
-    <w:lsdException w:name="List Bullet 5" w:semiHidden="1" w:unhideWhenUsed="1"/>
-    <w:lsdException w:name="List Number 2" w:semiHidden="1" w:unhideWhenUsed="1"/>
-    <w:lsdException w:name="List Number 3" w:semiHidden="1" w:unhideWhenUsed="1"/>
-    <w:lsdException w:name="List Number 4" w:semiHidden="1" w:unhideWhenUsed="1"/>
-    <w:lsdException w:name="List Number 5" w:semiHidden="1" w:unhideWhenUsed="1"/>
-    <w:lsdException w:name="Title" w:uiPriority="10" w:qFormat="1"/>
-    <w:lsdException w:name="Closing" w:semiHidden="1" w:unhideWhenUsed="1"/>
-    <w:lsdException w:name="Signature" w:semiHidden="1" w:unhideWhenUsed="1"/>
-    <w:lsdException w:name="Default Paragraph Font" w:semiHidden="1" w:uiPriority="1" w:unhideWhenUsed="1"/>
-    <w:lsdException w:name="Body Text" w:semiHidden="1" w:unhideWhenUsed="1"/>
-    <w:lsdException w:name="Body Text Indent" w:semiHidden="1" w:unhideWhenUsed="1"/>
-    <w:lsdException w:name="List Continue" w:semiHidden="1" w:unhideWhenUsed="1"/>
-    <w:lsdException w:name="List Continue 2" w:semiHidden="1" w:unhideWhenUsed="1"/>
-    <w:lsdException w:name="List Continue 3" w:semiHidden="1" w:unhideWhenUsed="1"/>
-    <w:lsdException w:name="List Continue 4" w:semiHidden="1" w:unhideWhenUsed="1"/>
-    <w:lsdException w:name="List Continue 5" w:semiHidden="1" w:unhideWhenUsed="1"/>
-    <w:lsdException w:name="Message Header" w:semiHidden="1" w:unhideWhenUsed="1"/>
-    <w:lsdException w:name="Subtitle" w:uiPriority="11" w:qFormat="1"/>
-    <w:lsdException w:name="Salutation" w:semiHidden="1" w:unhideWhenUsed="1"/>
-    <w:lsdException w:name="Date" w:semiHidden="1" w:unhideWhenUsed="1"/>
-    <w:lsdException w:name="Body Text First Indent" w:semiHidden="1" w:unhideWhenUsed="1"/>
-    <w:lsdException w:name="Body Text First Indent 2" w:semiHidden="1" w:unhideWhenUsed="1"/>
-    <w:lsdException w:name="Note Heading" w:semiHidden="1" w:unhideWhenUsed="1"/>
-    <w:lsdException w:name="Body Text 2" w:semiHidden="1" w:unhideWhenUsed="1"/>
-    <w:lsdException w:name="Body Text 3" w:semiHidden="1" w:unhideWhenUsed="1"/>
-    <w:lsdException w:name="Body Text Indent 2" w:semiHidden="1" w:unhideWhenUsed="1"/>
-    <w:lsdException w:name="Body Text Indent 3" w:semiHidden="1" w:unhideWhenUsed="1"/>
-    <w:lsdException w:name="Block Text" w:semiHidden="1" w:unhideWhenUsed="1"/>
-    <w:lsdException w:name="Hyperlink" w:semiHidden="1" w:unhideWhenUsed="1"/>
-    <w:lsdException w:name="FollowedHyperlink" w:semiHidden="1" w:unhideWhenUsed="1"/>
-    <w:lsdException w:name="Strong" w:uiPriority="22" w:qFormat="1"/>
-    <w:lsdException w:name="Emphasis" w:uiPriority="20" w:qFormat="1"/>
-    <w:lsdException w:name="Document Map" w:semiHidden="1" w:unhideWhenUsed="1"/>
-    <w:lsdException w:name="Plain Text" w:semiHidden="1" w:unhideWhenUsed="1"/>
-    <w:lsdException w:name="E-mail Signature" w:semiHidden="1" w:unhideWhenUsed="1"/>
-    <w:lsdException w:name="HTML Top of Form" w:semiHidden="1" w:unhideWhenUsed="1"/>
-    <w:lsdException w:name="HTML Bottom of Form" w:semiHidden="1" w:unhideWhenUsed="1"/>
-    <w:lsdException w:name="Normal (Web)" w:semiHidden="1" w:unhideWhenUsed="1"/>
-    <w:lsdException w:name="HTML Acronym" w:semiHidden="1" w:unhideWhenUsed="1"/>
-    <w:lsdException w:name="HTML Address" w:semiHidden="1" w:unhideWhenUsed="1"/>
-    <w:lsdException w:name="HTML Cite" w:semiHidden="1" w:unhideWhenUsed="1"/>
-    <w:lsdException w:name="HTML Code" w:semiHidden="1" w:unhideWhenUsed="1"/>
-    <w:lsdException w:name="HTML Definition" w:semiHidden="1" w:unhideWhenUsed="1"/>
-    <w:lsdException w:name="HTML Keyboard" w:semiHidden="1" w:unhideWhenUsed="1"/>
-    <w:lsdException w:name="HTML Preformatted" w:semiHidden="1" w:unhideWhenUsed="1"/>
-    <w:lsdException w:name="HTML Sample" w:semiHidden="1" w:unhideWhenUsed="1"/>
-    <w:lsdException w:name="HTML Typewriter" w:semiHidden="1" w:unhideWhenUsed="1"/>
-    <w:lsdException w:name="HTML Variable" w:semiHidden="1" w:unhideWhenUsed="1"/>
-    <w:lsdException w:name="annotation subject" w:semiHidden="1" w:unhideWhenUsed="1"/>
-    <w:lsdException w:name="No List" w:semiHidden="1" w:unhideWhenUsed="1"/>
-    <w:lsdException w:name="Outline List 1" w:semiHidden="1" w:unhideWhenUsed="1"/>
-    <w:lsdException w:name="Outline List 2" w:semiHidden="1" w:unhideWhenUsed="1"/>
-    <w:lsdException w:name="Outline List 3" w:semiHidden="1" w:unhideWhenUsed="1"/>
-    <w:lsdException w:name="Table Simple 1" w:semiHidden="1" w:unhideWhenUsed="1"/>
-    <w:lsdException w:name="Table Simple 2" w:semiHidden="1" w:unhideWhenUsed="1"/>
-    <w:lsdException w:name="Table Simple 3" w:semiHidden="1" w:unhideWhenUsed="1"/>
-    <w:lsdException w:name="Table Classic 1" w:semiHidden="1" w:unhideWhenUsed="1"/>
-    <w:lsdException w:name="Table Classic 2" w:semiHidden="1" w:unhideWhenUsed="1"/>
-    <w:lsdException w:name="Table Classic 3" w:semiHidden="1" w:unhideWhenUsed="1"/>
-    <w:lsdException w:name="Table Classic 4" w:semiHidden="1" w:unhideWhenUsed="1"/>
-    <w:lsdException w:name="Table Colorful 1" w:semiHidden="1" w:unhideWhenUsed="1"/>
-    <w:lsdException w:name="Table Colorful 2" w:semiHidden="1" w:unhideWhenUsed="1"/>
-    <w:lsdException w:name="Table Colorful 3" w:semiHidden="1" w:unhideWhenUsed="1"/>
-    <w:lsdException w:name="Table Columns 1" w:semiHidden="1" w:unhideWhenUsed="1"/>
-    <w:lsdException w:name="Table Columns 2" w:semiHidden="1" w:unhideWhenUsed="1"/>
-    <w:lsdException w:name="Table Columns 3" w:semiHidden="1" w:unhideWhenUsed="1"/>
-    <w:lsdException w:name="Table Columns 4" w:semiHidden="1" w:unhideWhenUsed="1"/>
-    <w:lsdException w:name="Table Columns 5" w:semiHidden="1" w:unhideWhenUsed="1"/>
-    <w:lsdException w:name="Table Grid 1" w:semiHidden="1" w:unhideWhenUsed="1"/>
-    <w:lsdException w:name="Table Grid 2" w:semiHidden="1" w:unhideWhenUsed="1"/>
-    <w:lsdException w:name="Table Grid 3" w:semiHidden="1" w:unhideWhenUsed="1"/>
-    <w:lsdException w:name="Table Grid 4" w:semiHidden="1" w:unhideWhenUsed="1"/>
-    <w:lsdException w:name="Table Grid 5" w:semiHidden="1" w:unhideWhenUsed="1"/>
-    <w:lsdException w:name="Table Grid 6" w:semiHidden="1" w:unhideWhenUsed="1"/>
-    <w:lsdException w:name="Table Grid 7" w:semiHidden="1" w:unhideWhenUsed="1"/>
-    <w:lsdException w:name="Table Grid 8" w:semiHidden="1" w:unhideWhenUsed="1"/>
-    <w:lsdException w:name="Table List 1" w:semiHidden="1" w:unhideWhenUsed="1"/>
-    <w:lsdException w:name="Table List 2" w:semiHidden="1" w:unhideWhenUsed="1"/>
-    <w:lsdException w:name="Table List 3" w:semiHidden="1" w:unhideWhenUsed="1"/>
-    <w:lsdException w:name="Table List 4" w:semiHidden="1" w:unhideWhenUsed="1"/>
-    <w:lsdException w:name="Table List 5" w:semiHidden="1" w:unhideWhenUsed="1"/>
-    <w:lsdException w:name="Table List 6" w:semiHidden="1" w:unhideWhenUsed="1"/>
-    <w:lsdException w:name="Table List 7" w:semiHidden="1" w:unhideWhenUsed="1"/>
-    <w:lsdException w:name="Table List 8" w:semiHidden="1" w:unhideWhenUsed="1"/>
-    <w:lsdException w:name="Table 3D effects 1" w:semiHidden="1" w:unhideWhenUsed="1"/>
-    <w:lsdException w:name="Table 3D effects 2" w:semiHidden="1" w:unhideWhenUsed="1"/>
-    <w:lsdException w:name="Table 3D effects 3" w:semiHidden="1" w:unhideWhenUsed="1"/>
-    <w:lsdException w:name="Table Contemporary" w:semiHidden="1" w:unhideWhenUsed="1"/>
-    <w:lsdException w:name="Table Elegant" w:semiHidden="1" w:unhideWhenUsed="1"/>
-    <w:lsdException w:name="Table Professional" w:semiHidden="1" w:unhideWhenUsed="1"/>
-    <w:lsdException w:name="Table Subtle 1" w:semiHidden="1" w:unhideWhenUsed="1"/>
-    <w:lsdException w:name="Table Subtle 2" w:semiHidden="1" w:unhideWhenUsed="1"/>
-    <w:lsdException w:name="Table Web 1" w:semiHidden="1" w:unhideWhenUsed="1"/>
-    <w:lsdException w:name="Table Web 2" w:semiHidden="1" w:unhideWhenUsed="1"/>
-    <w:lsdException w:name="Balloon Text" w:semiHidden="1" w:unhideWhenUsed="1"/>
-    <w:lsdException w:name="Table Grid" w:uiPriority="39"/>
-    <w:lsdException w:name="Placeholder Text" w:semiHidden="1"/>
-    <w:lsdException w:name="No Spacing" w:uiPriority="1" w:qFormat="1"/>
-    <w:lsdException w:name="Light Shading" w:uiPriority="60"/>
-    <w:lsdException w:name="Light List" w:uiPriority="61"/>
-    <w:lsdException w:name="Light Grid" w:uiPriority="62"/>
-    <w:lsdException w:name="Medium Shading 1" w:uiPriority="63"/>
-    <w:lsdException w:name="Medium Shading 2" w:uiPriority="64"/>
-    <w:lsdException w:name="Medium List 1" w:uiPriority="65"/>
-    <w:lsdException w:name="Medium List 2" w:uiPriority="66"/>
-    <w:lsdException w:name="Medium Grid 1" w:uiPriority="67"/>
-    <w:lsdException w:name="Medium Grid 2" w:uiPriority="68"/>
-    <w:lsdException w:name="Medium Grid 3" w:uiPriority="69"/>
-    <w:lsdException w:name="Dark List" w:uiPriority="70"/>
-    <w:lsdException w:name="Colorful Shading" w:uiPriority="71"/>
-    <w:lsdException w:name="Colorful List" w:uiPriority="72"/>
-    <w:lsdException w:name="Colorful Grid" w:uiPriority="73"/>
-    <w:lsdException w:name="Light Shading Accent 1" w:uiPriority="60"/>
-    <w:lsdException w:name="Light List Accent 1" w:uiPriority="61"/>
-    <w:lsdException w:name="Light Grid Accent 1" w:uiPriority="62"/>
-    <w:lsdException w:name="Medium Shading 1 Accent 1" w:uiPriority="63"/>
-    <w:lsdException w:name="Medium Shading 2 Accent 1" w:uiPriority="64"/>
-    <w:lsdException w:name="Medium List 1 Accent 1" w:uiPriority="65"/>
-    <w:lsdException w:name="Revision" w:semiHidden="1"/>
-    <w:lsdException w:name="List Paragraph" w:uiPriority="34" w:qFormat="1"/>
-    <w:lsdException w:name="Quote" w:uiPriority="29" w:qFormat="1"/>
-    <w:lsdException w:name="Intense Quote" w:uiPriority="30" w:qFormat="1"/>
-    <w:lsdException w:name="Medium List 2 Accent 1" w:uiPriority="66"/>
-    <w:lsdException w:name="Medium Grid 1 Accent 1" w:uiPriority="67"/>
-    <w:lsdException w:name="Medium Grid 2 Accent 1" w:uiPriority="68"/>
-    <w:lsdException w:name="Medium Grid 3 Accent 1" w:uiPriority="69"/>
-    <w:lsdException w:name="Dark List Accent 1" w:uiPriority="70"/>
-    <w:lsdException w:name="Colorful Shading Accent 1" w:uiPriority="71"/>
-    <w:lsdException w:name="Colorful List Accent 1" w:uiPriority="72"/>
-    <w:lsdException w:name="Colorful Grid Accent 1" w:uiPriority="73"/>
-    <w:lsdException w:name="Light Shading Accent 2" w:uiPriority="60"/>
-    <w:lsdException w:name="Light List Accent 2" w:uiPriority="61"/>
-    <w:lsdException w:name="Light Grid Accent 2" w:uiPriority="62"/>
-    <w:lsdException w:name="Medium Shading 1 Accent 2" w:uiPriority="63"/>
-    <w:lsdException w:name="Medium Shading 2 Accent 2" w:uiPriority="64"/>
-    <w:lsdException w:name="Medium List 1 Accent 2" w:uiPriority="65"/>
-    <w:lsdException w:name="Medium List 2 Accent 2" w:uiPriority="66"/>
-    <w:lsdException w:name="Medium Grid 1 Accent 2" w:uiPriority="67"/>
-    <w:lsdException w:name="Medium Grid 2 Accent 2" w:uiPriority="68"/>
-    <w:lsdException w:name="Medium Grid 3 Accent 2" w:uiPriority="69"/>
-    <w:lsdException w:name="Dark List Accent 2" w:uiPriority="70"/>
-    <w:lsdException w:name="Colorful Shading Accent 2" w:uiPriority="71"/>
-    <w:lsdException w:name="Colorful List Accent 2" w:uiPriority="72"/>
-    <w:lsdException w:name="Colorful Grid Accent 2" w:uiPriority="73"/>
-    <w:lsdException w:name="Light Shading Accent 3" w:uiPriority="60"/>
-    <w:lsdException w:name="Light List Accent 3" w:uiPriority="61"/>
-    <w:lsdException w:name="Light Grid Accent 3" w:uiPriority="62"/>
-    <w:lsdException w:name="Medium Shading 1 Accent 3" w:uiPriority="63"/>
-    <w:lsdException w:name="Medium Shading 2 Accent 3" w:uiPriority="64"/>
-    <w:lsdException w:name="Medium List 1 Accent 3" w:uiPriority="65"/>
-    <w:lsdException w:name="Medium List 2 Accent 3" w:uiPriority="66"/>
-    <w:lsdException w:name="Medium Grid 1 Accent 3" w:uiPriority="67"/>
-    <w:lsdException w:name="Medium Grid 2 Accent 3" w:uiPriority="68"/>
-    <w:lsdException w:name="Medium Grid 3 Accent 3" w:uiPriority="69"/>
-    <w:lsdException w:name="Dark List Accent 3" w:uiPriority="70"/>
-    <w:lsdException w:name="Colorful Shading Accent 3" w:uiPriority="71"/>
-    <w:lsdException w:name="Colorful List Accent 3" w:uiPriority="72"/>
-    <w:lsdException w:name="Colorful Grid Accent 3" w:uiPriority="73"/>
-    <w:lsdException w:name="Light Shading Accent 4" w:uiPriority="60"/>
-    <w:lsdException w:name="Light List Accent 4" w:uiPriority="61"/>
-    <w:lsdException w:name="Light Grid Accent 4" w:uiPriority="62"/>
-    <w:lsdException w:name="Medium Shading 1 Accent 4" w:uiPriority="63"/>
-    <w:lsdException w:name="Medium Shading 2 Accent 4" w:uiPriority="64"/>
-    <w:lsdException w:name="Medium List 1 Accent 4" w:uiPriority="65"/>
-    <w:lsdException w:name="Medium List 2 Accent 4" w:uiPriority="66"/>
-    <w:lsdException w:name="Medium Grid 1 Accent 4" w:uiPriority="67"/>
-    <w:lsdException w:name="Medium Grid 2 Accent 4" w:uiPriority="68"/>
-    <w:lsdException w:name="Medium Grid 3 Accent 4" w:uiPriority="69"/>
-    <w:lsdException w:name="Dark List Accent 4" w:uiPriority="70"/>
-    <w:lsdException w:name="Colorful Shading Accent 4" w:uiPriority="71"/>
-    <w:lsdException w:name="Colorful List Accent 4" w:uiPriority="72"/>
-    <w:lsdException w:name="Colorful Grid Accent 4" w:uiPriority="73"/>
-    <w:lsdException w:name="Light Shading Accent 5" w:uiPriority="60"/>
-    <w:lsdException w:name="Light List Accent 5" w:uiPriority="61"/>
-    <w:lsdException w:name="Light Grid Accent 5" w:uiPriority="62"/>
-    <w:lsdException w:name="Medium Shading 1 Accent 5" w:uiPriority="63"/>
-    <w:lsdException w:name="Medium Shading 2 Accent 5" w:uiPriority="64"/>
-    <w:lsdException w:name="Medium List 1 Accent 5" w:uiPriority="65"/>
-    <w:lsdException w:name="Medium List 2 Accent 5" w:uiPriority="66"/>
-    <w:lsdException w:name="Medium Grid 1 Accent 5" w:uiPriority="67"/>
-    <w:lsdException w:name="Medium Grid 2 Accent 5" w:uiPriority="68"/>
-    <w:lsdException w:name="Medium Grid 3 Accent 5" w:uiPriority="69"/>
-    <w:lsdException w:name="Dark List Accent 5" w:uiPriority="70"/>
-    <w:lsdException w:name="Colorful Shading Accent 5" w:uiPriority="71"/>
-    <w:lsdException w:name="Colorful List Accent 5" w:uiPriority="72"/>
-    <w:lsdException w:name="Colorful Grid Accent 5" w:uiPriority="73"/>
-    <w:lsdException w:name="Light Shading Accent 6" w:uiPriority="60"/>
-    <w:lsdException w:name="Light List Accent 6" w:uiPriority="61"/>
-    <w:lsdException w:name="Light Grid Accent 6" w:uiPriority="62"/>
-    <w:lsdException w:name="Medium Shading 1 Accent 6" w:uiPriority="63"/>
-    <w:lsdException w:name="Medium Shading 2 Accent 6" w:uiPriority="64"/>
-    <w:lsdException w:name="Medium List 1 Accent 6" w:uiPriority="65"/>
-    <w:lsdException w:name="Medium List 2 Accent 6" w:uiPriority="66"/>
-    <w:lsdException w:name="Medium Grid 1 Accent 6" w:uiPriority="67"/>
-    <w:lsdException w:name="Medium Grid 2 Accent 6" w:uiPriority="68"/>
-    <w:lsdException w:name="Medium Grid 3 Accent 6" w:uiPriority="69"/>
-    <w:lsdException w:name="Dark List Accent 6" w:uiPriority="70"/>
-    <w:lsdException w:name="Colorful Shading Accent 6" w:uiPriority="71"/>
-    <w:lsdException w:name="Colorful List Accent 6" w:uiPriority="72"/>
-    <w:lsdException w:name="Colorful Grid Accent 6" w:uiPriority="73"/>
-    <w:lsdException w:name="Subtle Emphasis" w:uiPriority="19" w:qFormat="1"/>
-    <w:lsdException w:name="Intense Emphasis" w:uiPriority="21" w:qFormat="1"/>
-    <w:lsdException w:name="Subtle Reference" w:uiPriority="31" w:qFormat="1"/>
-    <w:lsdException w:name="Intense Reference" w:uiPriority="32" w:qFormat="1"/>
-    <w:lsdException w:name="Book Title" w:uiPriority="33" w:qFormat="1"/>
-    <w:lsdException w:name="Bibliography" w:semiHidden="1" w:uiPriority="37" w:unhideWhenUsed="1"/>
-    <w:lsdException w:name="TOC Heading" w:semiHidden="1" w:uiPriority="39" w:unhideWhenUsed="1" w:qFormat="1"/>
-    <w:lsdException w:name="Plain Table 1" w:uiPriority="41"/>
-    <w:lsdException w:name="Plain Table 2" w:uiPriority="42"/>
-    <w:lsdException w:name="Plain Table 3" w:uiPriority="43"/>
-    <w:lsdException w:name="Plain Table 4" w:uiPriority="44"/>
-    <w:lsdException w:name="Plain Table 5" w:uiPriority="45"/>
-    <w:lsdException w:name="Grid Table Light" w:uiPriority="40"/>
-    <w:lsdException w:name="Grid Table 1 Light" w:uiPriority="46"/>
-    <w:lsdException w:name="Grid Table 2" w:uiPriority="47"/>
-    <w:lsdException w:name="Grid Table 3" w:uiPriority="48"/>
-    <w:lsdException w:name="Grid Table 4" w:uiPriority="49"/>
-    <w:lsdException w:name="Grid Table 5 Dark" w:uiPriority="50"/>
-    <w:lsdException w:name="Grid Table 6 Colorful" w:uiPriority="51"/>
-    <w:lsdException w:name="Grid Table 7 Colorful" w:uiPriority="52"/>
-    <w:lsdException w:name="Grid Table 1 Light Accent 1" w:uiPriority="46"/>
-    <w:lsdException w:name="Grid Table 2 Accent 1" w:uiPriority="47"/>
-    <w:lsdException w:name="Grid Table 3 Accent 1" w:uiPriority="48"/>
-    <w:lsdException w:name="Grid Table 4 Accent 1" w:uiPriority="49"/>
-    <w:lsdException w:name="Grid Table 5 Dark Accent 1" w:uiPriority="50"/>
-    <w:lsdException w:name="Grid Table 6 Colorful Accent 1" w:uiPriority="51"/>
-    <w:lsdException w:name="Grid Table 7 Colorful Accent 1" w:uiPriority="52"/>
-    <w:lsdException w:name="Grid Table 1 Light Accent 2" w:uiPriority="46"/>
-    <w:lsdException w:name="Grid Table 2 Accent 2" w:uiPriority="47"/>
-    <w:lsdException w:name="Grid Table 3 Accent 2" w:uiPriority="48"/>
-    <w:lsdException w:name="Grid Table 4 Accent 2" w:uiPriority="49"/>
-    <w:lsdException w:name="Grid Table 5 Dark Accent 2" w:uiPriority="50"/>
-    <w:lsdException w:name="Grid Table 6 Colorful Accent 2" w:uiPriority="51"/>
-    <w:lsdException w:name="Grid Table 7 Colorful Accent 2" w:uiPriority="52"/>
-    <w:lsdException w:name="Grid Table 1 Light Accent 3" w:uiPriority="46"/>
-    <w:lsdException w:name="Grid Table 2 Accent 3" w:uiPriority="47"/>
-    <w:lsdException w:name="Grid Table 3 Accent 3" w:uiPriority="48"/>
-    <w:lsdException w:name="Grid Table 4 Accent 3" w:uiPriority="49"/>
-    <w:lsdException w:name="Grid Table 5 Dark Accent 3" w:uiPriority="50"/>
-    <w:lsdException w:name="Grid Table 6 Colorful Accent 3" w:uiPriority="51"/>
-    <w:lsdException w:name="Grid Table 7 Colorful Accent 3" w:uiPriority="52"/>
-    <w:lsdException w:name="Grid Table 1 Light Accent 4" w:uiPriority="46"/>
-    <w:lsdException w:name="Grid Table 2 Accent 4" w:uiPriority="47"/>
-    <w:lsdException w:name="Grid Table 3 Accent 4" w:uiPriority="48"/>
-    <w:lsdException w:name="Grid Table 4 Accent 4" w:uiPriority="49"/>
-    <w:lsdException w:name="Grid Table 5 Dark Accent 4" w:uiPriority="50"/>
-    <w:lsdException w:name="Grid Table 6 Colorful Accent 4" w:uiPriority="51"/>
-    <w:lsdException w:name="Grid Table 7 Colorful Accent 4" w:uiPriority="52"/>
-    <w:lsdException w:name="Grid Table 1 Light Accent 5" w:uiPriority="46"/>
-    <w:lsdException w:name="Grid Table 2 Accent 5" w:uiPriority="47"/>
-    <w:lsdException w:name="Grid Table 3 Accent 5" w:uiPriority="48"/>
-    <w:lsdException w:name="Grid Table 4 Accent 5" w:uiPriority="49"/>
-    <w:lsdException w:name="Grid Table 5 Dark Accent 5" w:uiPriority="50"/>
-    <w:lsdException w:name="Grid Table 6 Colorful Accent 5" w:uiPriority="51"/>
-    <w:lsdException w:name="Grid Table 7 Colorful Accent 5" w:uiPriority="52"/>
-    <w:lsdException w:name="Grid Table 1 Light Accent 6" w:uiPriority="46"/>
-    <w:lsdException w:name="Grid Table 2 Accent 6" w:uiPriority="47"/>
-    <w:lsdException w:name="Grid Table 3 Accent 6" w:uiPriority="48"/>
-    <w:lsdException w:name="Grid Table 4 Accent 6" w:uiPriority="49"/>
-    <w:lsdException w:name="Grid Table 5 Dark Accent 6" w:uiPriority="50"/>
-    <w:lsdException w:name="Grid Table 6 Colorful Accent 6" w:uiPriority="51"/>
-    <w:lsdException w:name="Grid Table 7 Colorful Accent 6" w:uiPriority="52"/>
-    <w:lsdException w:name="List Table 1 Light" w:uiPriority="46"/>
-    <w:lsdException w:name="List Table 2" w:uiPriority="47"/>
-    <w:lsdException w:name="List Table 3" w:uiPriority="48"/>
-    <w:lsdException w:name="List Table 4" w:uiPriority="49"/>
-    <w:lsdException w:name="List Table 5 Dark" w:uiPriority="50"/>
-    <w:lsdException w:name="List Table 6 Colorful" w:uiPriority="51"/>
-    <w:lsdException w:name="List Table 7 Colorful" w:uiPriority="52"/>
-    <w:lsdException w:name="List Table 1 Light Accent 1" w:uiPriority="46"/>
-    <w:lsdException w:name="List Table 2 Accent 1" w:uiPriority="47"/>
-    <w:lsdException w:name="List Table 3 Accent 1" w:uiPriority="48"/>
-    <w:lsdException w:name="List Table 4 Accent 1" w:uiPriority="49"/>
-    <w:lsdException w:name="List Table 5 Dark Accent 1" w:uiPriority="50"/>
-    <w:lsdException w:name="List Table 6 Colorful Accent 1" w:uiPriority="51"/>
-    <w:lsdException w:name="List Table 7 Colorful Accent 1" w:uiPriority="52"/>
-    <w:lsdException w:name="List Table 1 Light Accent 2" w:uiPriority="46"/>
-    <w:lsdException w:name="List Table 2 Accent 2" w:uiPriority="47"/>
-    <w:lsdException w:name="List Table 3 Accent 2" w:uiPriority="48"/>
-    <w:lsdException w:name="List Table 4 Accent 2" w:uiPriority="49"/>
-    <w:lsdException w:name="List Table 5 Dark Accent 2" w:uiPriority="50"/>
-    <w:lsdException w:name="List Table 6 Colorful Accent 2" w:uiPriority="51"/>
-    <w:lsdException w:name="List Table 7 Colorful Accent 2" w:uiPriority="52"/>
-    <w:lsdException w:name="List Table 1 Light Accent 3" w:uiPriority="46"/>
-    <w:lsdException w:name="List Table 2 Accent 3" w:uiPriority="47"/>
-    <w:lsdException w:name="List Table 3 Accent 3" w:uiPriority="48"/>
-    <w:lsdException w:name="List Table 4 Accent 3" w:uiPriority="49"/>
-    <w:lsdException w:name="List Table 5 Dark Accent 3" w:uiPriority="50"/>
-    <w:lsdException w:name="List Table 6 Colorful Accent 3" w:uiPriority="51"/>
-    <w:lsdException w:name="List Table 7 Colorful Accent 3" w:uiPriority="52"/>
-    <w:lsdException w:name="List Table 1 Light Accent 4" w:uiPriority="46"/>
-    <w:lsdException w:name="List Table 2 Accent 4" w:uiPriority="47"/>
-    <w:lsdException w:name="List Table 3 Accent 4" w:uiPriority="48"/>
-    <w:lsdException w:name="List Table 4 Accent 4" w:uiPriority="49"/>
-    <w:lsdException w:name="List Table 5 Dark Accent 4" w:uiPriority="50"/>
-    <w:lsdException w:name="List Table 6 Colorful Accent 4" w:uiPriority="51"/>
-    <w:lsdException w:name="List Table 7 Colorful Accent 4" w:uiPriority="52"/>
-    <w:lsdException w:name="List Table 1 Light Accent 5" w:uiPriority="46"/>
-    <w:lsdException w:name="List Table 2 Accent 5" w:uiPriority="47"/>
-    <w:lsdException w:name="List Table 3 Accent 5" w:uiPriority="48"/>
-    <w:lsdException w:name="List Table 4 Accent 5" w:uiPriority="49"/>
-    <w:lsdException w:name="List Table 5 Dark Accent 5" w:uiPriority="50"/>
-    <w:lsdException w:name="List Table 6 Colorful Accent 5" w:uiPriority="51"/>
-    <w:lsdException w:name="List Table 7 Colorful Accent 5" w:uiPriority="52"/>
-    <w:lsdException w:name="List Table 1 Light Accent 6" w:uiPriority="46"/>
-    <w:lsdException w:name="List Table 2 Accent 6" w:uiPriority="47"/>
-    <w:lsdException w:name="List Table 3 Accent 6" w:uiPriority="48"/>
-    <w:lsdException w:name="List Table 4 Accent 6" w:uiPriority="49"/>
-    <w:lsdException w:name="List Table 5 Dark Accent 6" w:uiPriority="50"/>
-    <w:lsdException w:name="List Table 6 Colorful Accent 6" w:uiPriority="51"/>
-    <w:lsdException w:name="List Table 7 Colorful Accent 6" w:uiPriority="52"/>
-    <w:lsdException w:name="Mention" w:semiHidden="1" w:unhideWhenUsed="1"/>
-    <w:lsdException w:name="Smart Hyperlink" w:semiHidden="1" w:unhideWhenUsed="1"/>
-    <w:lsdException w:name="Hashtag" w:semiHidden="1" w:unhideWhenUsed="1"/>
-    <w:lsdException w:name="Unresolved Mention" w:semiHidden="1" w:unhideWhenUsed="1"/>
+  <w:latentStyles w:defLockedState="0" w:defUIPriority="99" w:defSemiHidden="1" w:defUnhideWhenUsed="1" w:defQFormat="0" w:count="276">
+    <w:lsdException w:name="Normal" w:semiHidden="0" w:uiPriority="0" w:unhideWhenUsed="0" w:qFormat="1"/>
+    <w:lsdException w:name="heading 1" w:semiHidden="0" w:uiPriority="9" w:unhideWhenUsed="0" w:qFormat="1"/>
+    <w:lsdException w:name="heading 2" w:uiPriority="9" w:qFormat="1"/>
+    <w:lsdException w:name="heading 3" w:uiPriority="9" w:qFormat="1"/>
+    <w:lsdException w:name="heading 4" w:uiPriority="9" w:qFormat="1"/>
+    <w:lsdException w:name="heading 5" w:uiPriority="9" w:qFormat="1"/>
+    <w:lsdException w:name="heading 6" w:uiPriority="9" w:qFormat="1"/>
+    <w:lsdException w:name="heading 7" w:uiPriority="9" w:qFormat="1"/>
+    <w:lsdException w:name="heading 8" w:uiPriority="9" w:qFormat="1"/>
+    <w:lsdException w:name="heading 9" w:uiPriority="9" w:qFormat="1"/>
+    <w:lsdException w:name="toc 1" w:uiPriority="39"/>
+    <w:lsdException w:name="toc 2" w:uiPriority="39"/>
+    <w:lsdException w:name="toc 3" w:uiPriority="39"/>
+    <w:lsdException w:name="toc 4" w:uiPriority="39"/>
+    <w:lsdException w:name="toc 5" w:uiPriority="39"/>
+    <w:lsdException w:name="toc 6" w:uiPriority="39"/>
+    <w:lsdException w:name="toc 7" w:uiPriority="39"/>
+    <w:lsdException w:name="toc 8" w:uiPriority="39"/>
+    <w:lsdException w:name="toc 9" w:uiPriority="39"/>
+    <w:lsdException w:name="caption" w:uiPriority="35" w:qFormat="1"/>
+    <w:lsdException w:name="Title" w:semiHidden="0" w:uiPriority="10" w:unhideWhenUsed="0" w:qFormat="1"/>
+    <w:lsdException w:name="Default Paragraph Font" w:uiPriority="1"/>
+    <w:lsdException w:name="Subtitle" w:semiHidden="0" w:uiPriority="11" w:unhideWhenUsed="0" w:qFormat="1"/>
+    <w:lsdException w:name="Strong" w:semiHidden="0" w:uiPriority="22" w:unhideWhenUsed="0" w:qFormat="1"/>
+    <w:lsdException w:name="Emphasis" w:semiHidden="0" w:uiPriority="20" w:unhideWhenUsed="0" w:qFormat="1"/>
+    <w:lsdException w:name="Normal Table" w:semiHidden="0" w:unhideWhenUsed="0"/>
+    <w:lsdException w:name="Table Web 3" w:semiHidden="0" w:unhideWhenUsed="0"/>
+    <w:lsdException w:name="Table Grid" w:semiHidden="0" w:uiPriority="39" w:unhideWhenUsed="0"/>
+    <w:lsdException w:name="Table Theme" w:semiHidden="0" w:unhideWhenUsed="0"/>
+    <w:lsdException w:name="Note Level 1" w:semiHidden="0" w:unhideWhenUsed="0"/>
+    <w:lsdException w:name="Note Level 2" w:semiHidden="0" w:unhideWhenUsed="0"/>
+    <w:lsdException w:name="Note Level 3" w:semiHidden="0" w:unhideWhenUsed="0"/>
+    <w:lsdException w:name="Note Level 4" w:semiHidden="0" w:unhideWhenUsed="0"/>
+    <w:lsdException w:name="Note Level 5" w:semiHidden="0" w:unhideWhenUsed="0"/>
+    <w:lsdException w:name="Note Level 6" w:semiHidden="0" w:unhideWhenUsed="0"/>
+    <w:lsdException w:name="Note Level 7" w:semiHidden="0" w:unhideWhenUsed="0"/>
+    <w:lsdException w:name="Note Level 8" w:semiHidden="0" w:unhideWhenUsed="0"/>
+    <w:lsdException w:name="Note Level 9" w:semiHidden="0" w:unhideWhenUsed="0"/>
+    <w:lsdException w:name="Placeholder Text" w:unhideWhenUsed="0"/>
+    <w:lsdException w:name="No Spacing" w:semiHidden="0" w:uiPriority="1" w:unhideWhenUsed="0" w:qFormat="1"/>
+    <w:lsdException w:name="Light Shading" w:semiHidden="0" w:uiPriority="60" w:unhideWhenUsed="0"/>
+    <w:lsdException w:name="Light List" w:semiHidden="0" w:uiPriority="61" w:unhideWhenUsed="0"/>
+    <w:lsdException w:name="Light Grid" w:semiHidden="0" w:uiPriority="62" w:unhideWhenUsed="0"/>
+    <w:lsdException w:name="Medium Shading 1" w:semiHidden="0" w:uiPriority="63" w:unhideWhenUsed="0"/>
+    <w:lsdException w:name="Medium Shading 2" w:semiHidden="0" w:uiPriority="64" w:unhideWhenUsed="0"/>
+    <w:lsdException w:name="Medium List 1" w:semiHidden="0" w:uiPriority="65" w:unhideWhenUsed="0"/>
+    <w:lsdException w:name="Medium List 2" w:semiHidden="0" w:uiPriority="66" w:unhideWhenUsed="0"/>
+    <w:lsdException w:name="Medium Grid 1" w:semiHidden="0" w:uiPriority="67" w:unhideWhenUsed="0"/>
+    <w:lsdException w:name="Medium Grid 2" w:semiHidden="0" w:uiPriority="68" w:unhideWhenUsed="0"/>
+    <w:lsdException w:name="Medium Grid 3" w:semiHidden="0" w:uiPriority="69" w:unhideWhenUsed="0"/>
+    <w:lsdException w:name="Dark List" w:semiHidden="0" w:uiPriority="70" w:unhideWhenUsed="0"/>
+    <w:lsdException w:name="Colorful Shading" w:semiHidden="0" w:uiPriority="71" w:unhideWhenUsed="0"/>
+    <w:lsdException w:name="Colorful List" w:semiHidden="0" w:uiPriority="72" w:unhideWhenUsed="0"/>
+    <w:lsdException w:name="Colorful Grid" w:semiHidden="0" w:uiPriority="73" w:unhideWhenUsed="0"/>
+    <w:lsdException w:name="Light Shading Accent 1" w:semiHidden="0" w:uiPriority="60" w:unhideWhenUsed="0"/>
+    <w:lsdException w:name="Light List Accent 1" w:semiHidden="0" w:uiPriority="61" w:unhideWhenUsed="0"/>
+    <w:lsdException w:name="Light Grid Accent 1" w:semiHidden="0" w:uiPriority="62" w:unhideWhenUsed="0"/>
+    <w:lsdException w:name="Medium Shading 1 Accent 1" w:semiHidden="0" w:uiPriority="63" w:unhideWhenUsed="0"/>
+    <w:lsdException w:name="Medium Shading 2 Accent 1" w:semiHidden="0" w:uiPriority="64" w:unhideWhenUsed="0"/>
+    <w:lsdException w:name="Medium List 1 Accent 1" w:semiHidden="0" w:uiPriority="65" w:unhideWhenUsed="0"/>
+    <w:lsdException w:name="Revision" w:unhideWhenUsed="0"/>
+    <w:lsdException w:name="List Paragraph" w:semiHidden="0" w:uiPriority="34" w:unhideWhenUsed="0" w:qFormat="1"/>
+    <w:lsdException w:name="Quote" w:semiHidden="0" w:uiPriority="29" w:unhideWhenUsed="0" w:qFormat="1"/>
+    <w:lsdException w:name="Intense Quote" w:semiHidden="0" w:uiPriority="30" w:unhideWhenUsed="0" w:qFormat="1"/>
+    <w:lsdException w:name="Medium List 2 Accent 1" w:semiHidden="0" w:uiPriority="66" w:unhideWhenUsed="0"/>
+    <w:lsdException w:name="Medium Grid 1 Accent 1" w:semiHidden="0" w:uiPriority="67" w:unhideWhenUsed="0"/>
+    <w:lsdException w:name="Medium Grid 2 Accent 1" w:semiHidden="0" w:uiPriority="68" w:unhideWhenUsed="0"/>
+    <w:lsdException w:name="Medium Grid 3 Accent 1" w:semiHidden="0" w:uiPriority="69" w:unhideWhenUsed="0"/>
+    <w:lsdException w:name="Dark List Accent 1" w:semiHidden="0" w:uiPriority="70" w:unhideWhenUsed="0"/>
+    <w:lsdException w:name="Colorful Shading Accent 1" w:semiHidden="0" w:uiPriority="71" w:unhideWhenUsed="0"/>
+    <w:lsdException w:name="Colorful List Accent 1" w:semiHidden="0" w:uiPriority="72" w:unhideWhenUsed="0"/>
+    <w:lsdException w:name="Colorful Grid Accent 1" w:semiHidden="0" w:uiPriority="73" w:unhideWhenUsed="0"/>
+    <w:lsdException w:name="Light Shading Accent 2" w:semiHidden="0" w:uiPriority="60" w:unhideWhenUsed="0"/>
+    <w:lsdException w:name="Light List Accent 2" w:semiHidden="0" w:uiPriority="61" w:unhideWhenUsed="0"/>
+    <w:lsdException w:name="Light Grid Accent 2" w:semiHidden="0" w:uiPriority="62" w:unhideWhenUsed="0"/>
+    <w:lsdException w:name="Medium Shading 1 Accent 2" w:semiHidden="0" w:uiPriority="63" w:unhideWhenUsed="0"/>
+    <w:lsdException w:name="Medium Shading 2 Accent 2" w:semiHidden="0" w:uiPriority="64" w:unhideWhenUsed="0"/>
+    <w:lsdException w:name="Medium List 1 Accent 2" w:semiHidden="0" w:uiPriority="65" w:unhideWhenUsed="0"/>
+    <w:lsdException w:name="Medium List 2 Accent 2" w:semiHidden="0" w:uiPriority="66" w:unhideWhenUsed="0"/>
+    <w:lsdException w:name="Medium Grid 1 Accent 2" w:semiHidden="0" w:uiPriority="67" w:unhideWhenUsed="0"/>
+    <w:lsdException w:name="Medium Grid 2 Accent 2" w:semiHidden="0" w:uiPriority="68" w:unhideWhenUsed="0"/>
+    <w:lsdException w:name="Medium Grid 3 Accent 2" w:semiHidden="0" w:uiPriority="69" w:unhideWhenUsed="0"/>
+    <w:lsdException w:name="Dark List Accent 2" w:semiHidden="0" w:uiPriority="70" w:unhideWhenUsed="0"/>
+    <w:lsdException w:name="Colorful Shading Accent 2" w:semiHidden="0" w:uiPriority="71" w:unhideWhenUsed="0"/>
+    <w:lsdException w:name="Colorful List Accent 2" w:semiHidden="0" w:uiPriority="72" w:unhideWhenUsed="0"/>
+    <w:lsdException w:name="Colorful Grid Accent 2" w:semiHidden="0" w:uiPriority="73" w:unhideWhenUsed="0"/>
+    <w:lsdException w:name="Light Shading Accent 3" w:semiHidden="0" w:uiPriority="60" w:unhideWhenUsed="0"/>
+    <w:lsdException w:name="Light List Accent 3" w:semiHidden="0" w:uiPriority="61" w:unhideWhenUsed="0"/>
+    <w:lsdException w:name="Light Grid Accent 3" w:semiHidden="0" w:uiPriority="62" w:unhideWhenUsed="0"/>
+    <w:lsdException w:name="Medium Shading 1 Accent 3" w:semiHidden="0" w:uiPriority="63" w:unhideWhenUsed="0"/>
+    <w:lsdException w:name="Medium Shading 2 Accent 3" w:semiHidden="0" w:uiPriority="64" w:unhideWhenUsed="0"/>
+    <w:lsdException w:name="Medium List 1 Accent 3" w:semiHidden="0" w:uiPriority="65" w:unhideWhenUsed="0"/>
+    <w:lsdException w:name="Medium List 2 Accent 3" w:semiHidden="0" w:uiPriority="66" w:unhideWhenUsed="0"/>
+    <w:lsdException w:name="Medium Grid 1 Accent 3" w:semiHidden="0" w:uiPriority="67" w:unhideWhenUsed="0"/>
+    <w:lsdException w:name="Medium Grid 2 Accent 3" w:semiHidden="0" w:uiPriority="68" w:unhideWhenUsed="0"/>
+    <w:lsdException w:name="Medium Grid 3 Accent 3" w:semiHidden="0" w:uiPriority="69" w:unhideWhenUsed="0"/>
+    <w:lsdException w:name="Dark List Accent 3" w:semiHidden="0" w:uiPriority="70" w:unhideWhenUsed="0"/>
+    <w:lsdException w:name="Colorful Shading Accent 3" w:semiHidden="0" w:uiPriority="71" w:unhideWhenUsed="0"/>
+    <w:lsdException w:name="Colorful List Accent 3" w:semiHidden="0" w:uiPriority="72" w:unhideWhenUsed="0"/>
+    <w:lsdException w:name="Colorful Grid Accent 3" w:semiHidden="0" w:uiPriority="73" w:unhideWhenUsed="0"/>
+    <w:lsdException w:name="Light Shading Accent 4" w:semiHidden="0" w:uiPriority="60" w:unhideWhenUsed="0"/>
+    <w:lsdException w:name="Light List Accent 4" w:semiHidden="0" w:uiPriority="61" w:unhideWhenUsed="0"/>
+    <w:lsdException w:name="Light Grid Accent 4" w:semiHidden="0" w:uiPriority="62" w:unhideWhenUsed="0"/>
+    <w:lsdException w:name="Medium Shading 1 Accent 4" w:semiHidden="0" w:uiPriority="63" w:unhideWhenUsed="0"/>
+    <w:lsdException w:name="Medium Shading 2 Accent 4" w:semiHidden="0" w:uiPriority="64" w:unhideWhenUsed="0"/>
+    <w:lsdException w:name="Medium List 1 Accent 4" w:semiHidden="0" w:uiPriority="65" w:unhideWhenUsed="0"/>
+    <w:lsdException w:name="Medium List 2 Accent 4" w:semiHidden="0" w:uiPriority="66" w:unhideWhenUsed="0"/>
+    <w:lsdException w:name="Medium Grid 1 Accent 4" w:semiHidden="0" w:uiPriority="67" w:unhideWhenUsed="0"/>
+    <w:lsdException w:name="Medium Grid 2 Accent 4" w:semiHidden="0" w:uiPriority="68" w:unhideWhenUsed="0"/>
+    <w:lsdException w:name="Medium Grid 3 Accent 4" w:semiHidden="0" w:uiPriority="69" w:unhideWhenUsed="0"/>
+    <w:lsdException w:name="Dark List Accent 4" w:semiHidden="0" w:uiPriority="70" w:unhideWhenUsed="0"/>
+    <w:lsdException w:name="Colorful Shading Accent 4" w:semiHidden="0" w:uiPriority="71" w:unhideWhenUsed="0"/>
+    <w:lsdException w:name="Colorful List Accent 4" w:semiHidden="0" w:uiPriority="72" w:unhideWhenUsed="0"/>
+    <w:lsdException w:name="Colorful Grid Accent 4" w:semiHidden="0" w:uiPriority="73" w:unhideWhenUsed="0"/>
+    <w:lsdException w:name="Light Shading Accent 5" w:semiHidden="0" w:uiPriority="60" w:unhideWhenUsed="0"/>
+    <w:lsdException w:name="Light List Accent 5" w:semiHidden="0" w:uiPriority="61" w:unhideWhenUsed="0"/>
+    <w:lsdException w:name="Light Grid Accent 5" w:semiHidden="0" w:uiPriority="62" w:unhideWhenUsed="0"/>
+    <w:lsdException w:name="Medium Shading 1 Accent 5" w:semiHidden="0" w:uiPriority="63" w:unhideWhenUsed="0"/>
+    <w:lsdException w:name="Medium Shading 2 Accent 5" w:semiHidden="0" w:uiPriority="64" w:unhideWhenUsed="0"/>
+    <w:lsdException w:name="Medium List 1 Accent 5" w:semiHidden="0" w:uiPriority="65" w:unhideWhenUsed="0"/>
+    <w:lsdException w:name="Medium List 2 Accent 5" w:semiHidden="0" w:uiPriority="66" w:unhideWhenUsed="0"/>
+    <w:lsdException w:name="Medium Grid 1 Accent 5" w:semiHidden="0" w:uiPriority="67" w:unhideWhenUsed="0"/>
+    <w:lsdException w:name="Medium Grid 2 Accent 5" w:semiHidden="0" w:uiPriority="68" w:unhideWhenUsed="0"/>
+    <w:lsdException w:name="Medium Grid 3 Accent 5" w:semiHidden="0" w:uiPriority="69" w:unhideWhenUsed="0"/>
+    <w:lsdException w:name="Dark List Accent 5" w:semiHidden="0" w:uiPriority="70" w:unhideWhenUsed="0"/>
+    <w:lsdException w:name="Colorful Shading Accent 5" w:semiHidden="0" w:uiPriority="71" w:unhideWhenUsed="0"/>
+    <w:lsdException w:name="Colorful List Accent 5" w:semiHidden="0" w:uiPriority="72" w:unhideWhenUsed="0"/>
+    <w:lsdException w:name="Colorful Grid Accent 5" w:semiHidden="0" w:uiPriority="73" w:unhideWhenUsed="0"/>
+    <w:lsdException w:name="Light Shading Accent 6" w:semiHidden="0" w:uiPriority="60" w:unhideWhenUsed="0"/>
+    <w:lsdException w:name="Light List Accent 6" w:semiHidden="0" w:uiPriority="61" w:unhideWhenUsed="0"/>
+    <w:lsdException w:name="Light Grid Accent 6" w:semiHidden="0" w:uiPriority="62" w:unhideWhenUsed="0"/>
+    <w:lsdException w:name="Medium Shading 1 Accent 6" w:semiHidden="0" w:uiPriority="63" w:unhideWhenUsed="0"/>
+    <w:lsdException w:name="Medium Shading 2 Accent 6" w:semiHidden="0" w:uiPriority="64" w:unhideWhenUsed="0"/>
+    <w:lsdException w:name="Medium List 1 Accent 6" w:semiHidden="0" w:uiPriority="65" w:unhideWhenUsed="0"/>
+    <w:lsdException w:name="Medium List 2 Accent 6" w:semiHidden="0" w:uiPriority="66" w:unhideWhenUsed="0"/>
+    <w:lsdException w:name="Medium Grid 1 Accent 6" w:semiHidden="0" w:uiPriority="67" w:unhideWhenUsed="0"/>
+    <w:lsdException w:name="Medium Grid 2 Accent 6" w:semiHidden="0" w:uiPriority="68" w:unhideWhenUsed="0"/>
+    <w:lsdException w:name="Medium Grid 3 Accent 6" w:semiHidden="0" w:uiPriority="69" w:unhideWhenUsed="0"/>
+    <w:lsdException w:name="Dark List Accent 6" w:semiHidden="0" w:uiPriority="70" w:unhideWhenUsed="0"/>
+    <w:lsdException w:name="Colorful Shading Accent 6" w:semiHidden="0" w:uiPriority="71" w:unhideWhenUsed="0"/>
+    <w:lsdException w:name="Colorful List Accent 6" w:semiHidden="0" w:uiPriority="72" w:unhideWhenUsed="0"/>
+    <w:lsdException w:name="Colorful Grid Accent 6" w:semiHidden="0" w:uiPriority="73" w:unhideWhenUsed="0"/>
+    <w:lsdException w:name="Subtle Emphasis" w:semiHidden="0" w:uiPriority="19" w:unhideWhenUsed="0" w:qFormat="1"/>
+    <w:lsdException w:name="Intense Emphasis" w:semiHidden="0" w:uiPriority="21" w:unhideWhenUsed="0" w:qFormat="1"/>
+    <w:lsdException w:name="Subtle Reference" w:semiHidden="0" w:uiPriority="31" w:unhideWhenUsed="0" w:qFormat="1"/>
+    <w:lsdException w:name="Intense Reference" w:semiHidden="0" w:uiPriority="32" w:unhideWhenUsed="0" w:qFormat="1"/>
+    <w:lsdException w:name="Book Title" w:semiHidden="0" w:uiPriority="33" w:unhideWhenUsed="0" w:qFormat="1"/>
+    <w:lsdException w:name="Bibliography" w:uiPriority="37"/>
+    <w:lsdException w:name="TOC Heading" w:uiPriority="39" w:qFormat="1"/>
+  </w:latentStyles>
+  <w:style w:type="paragraph" w:default="1" w:styleId="Normal">
+    <w:name w:val="Normal"/>
+    <w:qFormat/>
+    <w:rsid w:val="00B35830"/>
+  </w:style>
+  <w:style w:type="paragraph" w:styleId="Heading1">
+    <w:name w:val="heading 1"/>
+    <w:basedOn w:val="Normal"/>
+    <w:next w:val="Normal"/>
+    <w:link w:val="Heading1Char"/>
+    <w:uiPriority w:val="9"/>
+    <w:qFormat/>
+    <w:rsid w:val="00B35830"/>
+    <w:pPr>
+      <w:spacing w:before="300" w:after="40"/>
+      <w:jc w:val="left"/>
+      <w:outlineLvl w:val="0"/>
+    </w:pPr>
+    <w:rPr>
+      <w:smallCaps/>
+      <w:spacing w:val="5"/>
+      <w:sz w:val="32"/>
+      <w:szCs w:val="32"/>
+    </w:rPr>
+  </w:style>
+  <w:style w:type="paragraph" w:styleId="Heading2">
+    <w:name w:val="heading 2"/>
+    <w:basedOn w:val="Normal"/>
+    <w:next w:val="Normal"/>
+    <w:link w:val="Heading2Char"/>
+    <w:uiPriority w:val="9"/>
+    <w:semiHidden/>
+    <w:unhideWhenUsed/>
+    <w:qFormat/>
+    <w:rsid w:val="00B35830"/>
+    <w:pPr>
+      <w:spacing w:after="0"/>
+      <w:jc w:val="left"/>
+      <w:outlineLvl w:val="1"/>
+    </w:pPr>
+    <w:rPr>
+      <w:smallCaps/>
+      <w:spacing w:val="5"/>
+      <w:sz w:val="28"/>
+      <w:szCs w:val="28"/>
+    </w:rPr>
+  </w:style>
+  <w:style w:type="paragraph" w:styleId="Heading3">
+    <w:name w:val="heading 3"/>
+    <w:basedOn w:val="Normal"/>
+    <w:next w:val="Normal"/>
+    <w:link w:val="Heading3Char"/>
+    <w:uiPriority w:val="9"/>
+    <w:semiHidden/>
+    <w:unhideWhenUsed/>
+    <w:qFormat/>
+    <w:rsid w:val="00B35830"/>
+    <w:pPr>
+      <w:spacing w:after="0"/>
+      <w:jc w:val="left"/>
+      <w:outlineLvl w:val="2"/>
+    </w:pPr>
+    <w:rPr>
+      <w:smallCaps/>
+      <w:spacing w:val="5"/>
+      <w:sz w:val="24"/>
+      <w:szCs w:val="24"/>
+    </w:rPr>
+  </w:style>
+  <w:style w:type="paragraph" w:styleId="Heading4">
+    <w:name w:val="heading 4"/>
+    <w:basedOn w:val="Normal"/>
+    <w:next w:val="Normal"/>
+    <w:link w:val="Heading4Char"/>
+    <w:uiPriority w:val="9"/>
+    <w:semiHidden/>
+    <w:unhideWhenUsed/>
+    <w:qFormat/>
+    <w:rsid w:val="00B35830"/>
+    <w:pPr>
+      <w:spacing w:after="0"/>
+      <w:jc w:val="left"/>
+      <w:outlineLvl w:val="3"/>
+    </w:pPr>
+    <w:rPr>
+      <w:i/>
+      <w:iCs/>
+      <w:smallCaps/>
+      <w:spacing w:val="10"/>
+      <w:sz w:val="22"/>
+      <w:szCs w:val="22"/>
+    </w:rPr>
+  </w:style>
+  <w:style w:type="paragraph" w:styleId="Heading5">
+    <w:name w:val="heading 5"/>
+    <w:basedOn w:val="Normal"/>
+    <w:next w:val="Normal"/>
+    <w:link w:val="Heading5Char"/>
+    <w:uiPriority w:val="9"/>
+    <w:semiHidden/>
+    <w:unhideWhenUsed/>
+    <w:qFormat/>
+    <w:rsid w:val="00B35830"/>
+    <w:pPr>
+      <w:spacing w:after="0"/>
+      <w:jc w:val="left"/>
+      <w:outlineLvl w:val="4"/>
+    </w:pPr>
+    <w:rPr>
+      <w:smallCaps/>
+      <w:color w:val="538135" w:themeColor="accent6" w:themeShade="BF"/>
+      <w:spacing w:val="10"/>
+      <w:sz w:val="22"/>
+      <w:szCs w:val="22"/>
+    </w:rPr>
+  </w:style>
+  <w:style w:type="paragraph" w:styleId="Heading6">
+    <w:name w:val="heading 6"/>
+    <w:basedOn w:val="Normal"/>
+    <w:next w:val="Normal"/>
+    <w:link w:val="Heading6Char"/>
+    <w:uiPriority w:val="9"/>
+    <w:semiHidden/>
+    <w:unhideWhenUsed/>
+    <w:qFormat/>
+    <w:rsid w:val="00B35830"/>
+    <w:pPr>
+      <w:spacing w:after="0"/>
+      <w:jc w:val="left"/>
+      <w:outlineLvl w:val="5"/>
+    </w:pPr>
+    <w:rPr>
+      <w:smallCaps/>
+      <w:color w:val="70AD47" w:themeColor="accent6"/>
+      <w:spacing w:val="5"/>
+      <w:sz w:val="22"/>
+      <w:szCs w:val="22"/>
+    </w:rPr>
+  </w:style>
+  <w:style w:type="paragraph" w:styleId="Heading7">
+    <w:name w:val="heading 7"/>
+    <w:basedOn w:val="Normal"/>
+    <w:next w:val="Normal"/>
+    <w:link w:val="Heading7Char"/>
+    <w:uiPriority w:val="9"/>
+    <w:semiHidden/>
+    <w:unhideWhenUsed/>
+    <w:qFormat/>
+    <w:rsid w:val="00B35830"/>
+    <w:pPr>
+      <w:spacing w:after="0"/>
+      <w:jc w:val="left"/>
+      <w:outlineLvl w:val="6"/>
+    </w:pPr>
+    <w:rPr>
+      <w:b/>
+      <w:bCs/>
+      <w:smallCaps/>
+      <w:color w:val="70AD47" w:themeColor="accent6"/>
+      <w:spacing w:val="10"/>
+    </w:rPr>
+  </w:style>
+  <w:style w:type="paragraph" w:styleId="Heading8">
+    <w:name w:val="heading 8"/>
+    <w:basedOn w:val="Normal"/>
+    <w:next w:val="Normal"/>
+    <w:link w:val="Heading8Char"/>
+    <w:uiPriority w:val="9"/>
+    <w:semiHidden/>
+    <w:unhideWhenUsed/>
+    <w:qFormat/>
+    <w:rsid w:val="00B35830"/>
+    <w:pPr>
+      <w:spacing w:after="0"/>
+      <w:jc w:val="left"/>
+      <w:outlineLvl w:val="7"/>
+    </w:pPr>
+    <w:rPr>
+      <w:b/>
+      <w:bCs/>
+      <w:i/>
+      <w:iCs/>
+      <w:smallCaps/>
+      <w:color w:val="538135" w:themeColor="accent6" w:themeShade="BF"/>
+    </w:rPr>
+  </w:style>
+  <w:style w:type="paragraph" w:styleId="Heading9">
+    <w:name w:val="heading 9"/>
+    <w:basedOn w:val="Normal"/>
+    <w:next w:val="Normal"/>
+    <w:link w:val="Heading9Char"/>
+    <w:uiPriority w:val="9"/>
+    <w:semiHidden/>
+    <w:unhideWhenUsed/>
+    <w:qFormat/>
+    <w:rsid w:val="00B35830"/>
+    <w:pPr>
+      <w:spacing w:after="0"/>
+      <w:jc w:val="left"/>
+      <w:outlineLvl w:val="8"/>
+    </w:pPr>
+    <w:rPr>
+      <w:b/>
+      <w:bCs/>
+      <w:i/>
+      <w:iCs/>
+      <w:smallCaps/>
+      <w:color w:val="385623" w:themeColor="accent6" w:themeShade="80"/>
+    </w:rPr>
+  </w:style>
+  <w:style w:type="character" w:default="1" w:styleId="DefaultParagraphFont">
+    <w:name w:val="Default Paragraph Font"/>
+    <w:uiPriority w:val="1"/>
+    <w:semiHidden/>
+    <w:unhideWhenUsed/>
+  </w:style>
+  <w:style w:type="table" w:default="1" w:styleId="TableNormal">
+    <w:name w:val="Normal Table"/>
+    <w:uiPriority w:val="99"/>
+    <w:semiHidden/>
+    <w:unhideWhenUsed/>
+    <w:tblPr>
+      <w:tblInd w:w="0" w:type="dxa"/>
+      <w:tblCellMar>
+        <w:top w:w="0" w:type="dxa"/>
+        <w:left w:w="108" w:type="dxa"/>
+        <w:bottom w:w="0" w:type="dxa"/>
+        <w:right w:w="108" w:type="dxa"/>
+      </w:tblCellMar>
+    </w:tblPr>
+  </w:style>
+  <w:style w:type="numbering" w:default="1" w:styleId="NoList">
+    <w:name w:val="No List"/>
+    <w:uiPriority w:val="99"/>
+    <w:semiHidden/>
+    <w:unhideWhenUsed/>
+  </w:style>
+  <w:style w:type="character" w:customStyle="1" w:styleId="Heading1Char">
+    <w:name w:val="Heading 1 Char"/>
+    <w:basedOn w:val="DefaultParagraphFont"/>
+    <w:link w:val="Heading1"/>
+    <w:uiPriority w:val="9"/>
+    <w:rsid w:val="00B35830"/>
+    <w:rPr>
+      <w:smallCaps/>
+      <w:spacing w:val="5"/>
+      <w:sz w:val="32"/>
+      <w:szCs w:val="32"/>
+    </w:rPr>
+  </w:style>
+  <w:style w:type="paragraph" w:styleId="Title">
+    <w:name w:val="Title"/>
+    <w:basedOn w:val="Normal"/>
+    <w:next w:val="Normal"/>
+    <w:link w:val="TitleChar"/>
+    <w:uiPriority w:val="10"/>
+    <w:qFormat/>
+    <w:rsid w:val="00B35830"/>
+    <w:pPr>
+      <w:pBdr>
+        <w:top w:val="single" w:sz="8" w:space="1" w:color="70AD47" w:themeColor="accent6"/>
+      </w:pBdr>
+      <w:spacing w:after="120" w:line="240" w:lineRule="auto"/>
+      <w:jc w:val="right"/>
+    </w:pPr>
+    <w:rPr>
+      <w:smallCaps/>
+      <w:color w:val="262626" w:themeColor="text1" w:themeTint="D9"/>
+      <w:sz w:val="52"/>
+      <w:szCs w:val="52"/>
+    </w:rPr>
+  </w:style>
+  <w:style w:type="character" w:customStyle="1" w:styleId="TitleChar">
+    <w:name w:val="Title Char"/>
+    <w:basedOn w:val="DefaultParagraphFont"/>
+    <w:link w:val="Title"/>
+    <w:uiPriority w:val="10"/>
+    <w:rsid w:val="00B35830"/>
+    <w:rPr>
+      <w:smallCaps/>
+      <w:color w:val="262626" w:themeColor="text1" w:themeTint="D9"/>
+      <w:sz w:val="52"/>
+      <w:szCs w:val="52"/>
+    </w:rPr>
+  </w:style>
+  <w:style w:type="paragraph" w:styleId="Subtitle">
+    <w:name w:val="Subtitle"/>
+    <w:basedOn w:val="Normal"/>
+    <w:next w:val="Normal"/>
+    <w:link w:val="SubtitleChar"/>
+    <w:uiPriority w:val="11"/>
+    <w:qFormat/>
+    <w:rsid w:val="00B35830"/>
+    <w:pPr>
+      <w:spacing w:after="720" w:line="240" w:lineRule="auto"/>
+      <w:jc w:val="right"/>
+    </w:pPr>
+    <w:rPr>
+      <w:rFonts w:asciiTheme="majorHAnsi" w:eastAsiaTheme="majorEastAsia" w:hAnsiTheme="majorHAnsi" w:cstheme="majorBidi"/>
+    </w:rPr>
+  </w:style>
+  <w:style w:type="character" w:customStyle="1" w:styleId="SubtitleChar">
+    <w:name w:val="Subtitle Char"/>
+    <w:basedOn w:val="DefaultParagraphFont"/>
+    <w:link w:val="Subtitle"/>
+    <w:uiPriority w:val="11"/>
+    <w:rsid w:val="00B35830"/>
+    <w:rPr>
+      <w:rFonts w:asciiTheme="majorHAnsi" w:eastAsiaTheme="majorEastAsia" w:hAnsiTheme="majorHAnsi" w:cstheme="majorBidi"/>
+    </w:rPr>
+  </w:style>
+  <w:style w:type="character" w:customStyle="1" w:styleId="Heading2Char">
+    <w:name w:val="Heading 2 Char"/>
+    <w:basedOn w:val="DefaultParagraphFont"/>
+    <w:link w:val="Heading2"/>
+    <w:uiPriority w:val="9"/>
+    <w:semiHidden/>
+    <w:rsid w:val="00B35830"/>
+    <w:rPr>
+      <w:smallCaps/>
+      <w:spacing w:val="5"/>
+      <w:sz w:val="28"/>
+      <w:szCs w:val="28"/>
+    </w:rPr>
+  </w:style>
+  <w:style w:type="character" w:customStyle="1" w:styleId="Heading3Char">
+    <w:name w:val="Heading 3 Char"/>
+    <w:basedOn w:val="DefaultParagraphFont"/>
+    <w:link w:val="Heading3"/>
+    <w:uiPriority w:val="9"/>
+    <w:semiHidden/>
+    <w:rsid w:val="00B35830"/>
+    <w:rPr>
+      <w:smallCaps/>
+      <w:spacing w:val="5"/>
+      <w:sz w:val="24"/>
+      <w:szCs w:val="24"/>
+    </w:rPr>
+  </w:style>
+  <w:style w:type="character" w:customStyle="1" w:styleId="Heading4Char">
+    <w:name w:val="Heading 4 Char"/>
+    <w:basedOn w:val="DefaultParagraphFont"/>
+    <w:link w:val="Heading4"/>
+    <w:uiPriority w:val="9"/>
+    <w:semiHidden/>
+    <w:rsid w:val="00B35830"/>
+    <w:rPr>
+      <w:i/>
+      <w:iCs/>
+      <w:smallCaps/>
+      <w:spacing w:val="10"/>
+      <w:sz w:val="22"/>
+      <w:szCs w:val="22"/>
+    </w:rPr>
+  </w:style>
+  <w:style w:type="character" w:customStyle="1" w:styleId="Heading5Char">
+    <w:name w:val="Heading 5 Char"/>
+    <w:basedOn w:val="DefaultParagraphFont"/>
+    <w:link w:val="Heading5"/>
+    <w:uiPriority w:val="9"/>
+    <w:semiHidden/>
+    <w:rsid w:val="00B35830"/>
+    <w:rPr>
+      <w:smallCaps/>
+      <w:color w:val="538135" w:themeColor="accent6" w:themeShade="BF"/>
+      <w:spacing w:val="10"/>
+      <w:sz w:val="22"/>
+      <w:szCs w:val="22"/>
+    </w:rPr>
+  </w:style>
+  <w:style w:type="character" w:customStyle="1" w:styleId="Heading6Char">
+    <w:name w:val="Heading 6 Char"/>
+    <w:basedOn w:val="DefaultParagraphFont"/>
+    <w:link w:val="Heading6"/>
+    <w:uiPriority w:val="9"/>
+    <w:semiHidden/>
+    <w:rsid w:val="00B35830"/>
+    <w:rPr>
+      <w:smallCaps/>
+      <w:color w:val="70AD47" w:themeColor="accent6"/>
+      <w:spacing w:val="5"/>
+      <w:sz w:val="22"/>
+      <w:szCs w:val="22"/>
+    </w:rPr>
+  </w:style>
+  <w:style w:type="character" w:customStyle="1" w:styleId="Heading7Char">
+    <w:name w:val="Heading 7 Char"/>
+    <w:basedOn w:val="DefaultParagraphFont"/>
+    <w:link w:val="Heading7"/>
+    <w:uiPriority w:val="9"/>
+    <w:semiHidden/>
+    <w:rsid w:val="00B35830"/>
+    <w:rPr>
+      <w:b/>
+      <w:bCs/>
+      <w:smallCaps/>
+      <w:color w:val="70AD47" w:themeColor="accent6"/>
+      <w:spacing w:val="10"/>
+    </w:rPr>
+  </w:style>
+  <w:style w:type="character" w:customStyle="1" w:styleId="Heading8Char">
+    <w:name w:val="Heading 8 Char"/>
+    <w:basedOn w:val="DefaultParagraphFont"/>
+    <w:link w:val="Heading8"/>
+    <w:uiPriority w:val="9"/>
+    <w:semiHidden/>
+    <w:rsid w:val="00B35830"/>
+    <w:rPr>
+      <w:b/>
+      <w:bCs/>
+      <w:i/>
+      <w:iCs/>
+      <w:smallCaps/>
+      <w:color w:val="538135" w:themeColor="accent6" w:themeShade="BF"/>
+    </w:rPr>
+  </w:style>
+  <w:style w:type="character" w:customStyle="1" w:styleId="Heading9Char">
+    <w:name w:val="Heading 9 Char"/>
+    <w:basedOn w:val="DefaultParagraphFont"/>
+    <w:link w:val="Heading9"/>
+    <w:uiPriority w:val="9"/>
+    <w:semiHidden/>
+    <w:rsid w:val="00B35830"/>
+    <w:rPr>
+      <w:b/>
+      <w:bCs/>
+      <w:i/>
+      <w:iCs/>
+      <w:smallCaps/>
+      <w:color w:val="385623" w:themeColor="accent6" w:themeShade="80"/>
+    </w:rPr>
+  </w:style>
+  <w:style w:type="paragraph" w:styleId="Caption">
+    <w:name w:val="caption"/>
+    <w:basedOn w:val="Normal"/>
+    <w:next w:val="Normal"/>
+    <w:uiPriority w:val="35"/>
+    <w:semiHidden/>
+    <w:unhideWhenUsed/>
+    <w:qFormat/>
+    <w:rsid w:val="00B35830"/>
+    <w:rPr>
+      <w:b/>
+      <w:bCs/>
+      <w:caps/>
+      <w:sz w:val="16"/>
+      <w:szCs w:val="16"/>
+    </w:rPr>
+  </w:style>
+  <w:style w:type="character" w:styleId="Strong">
+    <w:name w:val="Strong"/>
+    <w:uiPriority w:val="22"/>
+    <w:qFormat/>
+    <w:rsid w:val="00B35830"/>
+    <w:rPr>
+      <w:b/>
+      <w:bCs/>
+      <w:color w:val="70AD47" w:themeColor="accent6"/>
+    </w:rPr>
+  </w:style>
+  <w:style w:type="character" w:styleId="Emphasis">
+    <w:name w:val="Emphasis"/>
+    <w:uiPriority w:val="20"/>
+    <w:qFormat/>
+    <w:rsid w:val="00B35830"/>
+    <w:rPr>
+      <w:b/>
+      <w:bCs/>
+      <w:i/>
+      <w:iCs/>
+      <w:spacing w:val="10"/>
+    </w:rPr>
+  </w:style>
+  <w:style w:type="paragraph" w:styleId="NoSpacing">
+    <w:name w:val="No Spacing"/>
+    <w:uiPriority w:val="1"/>
+    <w:qFormat/>
+    <w:rsid w:val="00B35830"/>
+    <w:pPr>
+      <w:spacing w:after="0" w:line="240" w:lineRule="auto"/>
+    </w:pPr>
+  </w:style>
+  <w:style w:type="paragraph" w:styleId="Quote">
+    <w:name w:val="Quote"/>
+    <w:basedOn w:val="Normal"/>
+    <w:next w:val="Normal"/>
+    <w:link w:val="QuoteChar"/>
+    <w:uiPriority w:val="29"/>
+    <w:qFormat/>
+    <w:rsid w:val="00B35830"/>
+    <w:rPr>
+      <w:i/>
+      <w:iCs/>
+    </w:rPr>
+  </w:style>
+  <w:style w:type="character" w:customStyle="1" w:styleId="QuoteChar">
+    <w:name w:val="Quote Char"/>
+    <w:basedOn w:val="DefaultParagraphFont"/>
+    <w:link w:val="Quote"/>
+    <w:uiPriority w:val="29"/>
+    <w:rsid w:val="00B35830"/>
+    <w:rPr>
+      <w:i/>
+      <w:iCs/>
+    </w:rPr>
+  </w:style>
+  <w:style w:type="paragraph" w:styleId="IntenseQuote">
+    <w:name w:val="Intense Quote"/>
+    <w:basedOn w:val="Normal"/>
+    <w:next w:val="Normal"/>
+    <w:link w:val="IntenseQuoteChar"/>
+    <w:uiPriority w:val="30"/>
+    <w:qFormat/>
+    <w:rsid w:val="00B35830"/>
+    <w:pPr>
+      <w:pBdr>
+        <w:top w:val="single" w:sz="8" w:space="1" w:color="70AD47" w:themeColor="accent6"/>
+      </w:pBdr>
+      <w:spacing w:before="140" w:after="140"/>
+      <w:ind w:left="1440" w:right="1440"/>
+    </w:pPr>
+    <w:rPr>
+      <w:b/>
+      <w:bCs/>
+      <w:i/>
+      <w:iCs/>
+    </w:rPr>
+  </w:style>
+  <w:style w:type="character" w:customStyle="1" w:styleId="IntenseQuoteChar">
+    <w:name w:val="Intense Quote Char"/>
+    <w:basedOn w:val="DefaultParagraphFont"/>
+    <w:link w:val="IntenseQuote"/>
+    <w:uiPriority w:val="30"/>
+    <w:rsid w:val="00B35830"/>
+    <w:rPr>
+      <w:b/>
+      <w:bCs/>
+      <w:i/>
+      <w:iCs/>
+    </w:rPr>
+  </w:style>
+  <w:style w:type="character" w:styleId="SubtleEmphasis">
+    <w:name w:val="Subtle Emphasis"/>
+    <w:uiPriority w:val="19"/>
+    <w:qFormat/>
+    <w:rsid w:val="00B35830"/>
+    <w:rPr>
+      <w:i/>
+      <w:iCs/>
+    </w:rPr>
+  </w:style>
+  <w:style w:type="character" w:styleId="IntenseEmphasis">
+    <w:name w:val="Intense Emphasis"/>
+    <w:uiPriority w:val="21"/>
+    <w:qFormat/>
+    <w:rsid w:val="00B35830"/>
+    <w:rPr>
+      <w:b/>
+      <w:bCs/>
+      <w:i/>
+      <w:iCs/>
+      <w:color w:val="70AD47" w:themeColor="accent6"/>
+      <w:spacing w:val="10"/>
+    </w:rPr>
+  </w:style>
+  <w:style w:type="character" w:styleId="SubtleReference">
+    <w:name w:val="Subtle Reference"/>
+    <w:uiPriority w:val="31"/>
+    <w:qFormat/>
+    <w:rsid w:val="00B35830"/>
+    <w:rPr>
+      <w:b/>
+      <w:bCs/>
+    </w:rPr>
+  </w:style>
+  <w:style w:type="character" w:styleId="IntenseReference">
+    <w:name w:val="Intense Reference"/>
+    <w:uiPriority w:val="32"/>
+    <w:qFormat/>
+    <w:rsid w:val="00B35830"/>
+    <w:rPr>
+      <w:b/>
+      <w:bCs/>
+      <w:smallCaps/>
+      <w:spacing w:val="5"/>
+      <w:sz w:val="22"/>
+      <w:szCs w:val="22"/>
+      <w:u w:val="single"/>
+    </w:rPr>
+  </w:style>
+  <w:style w:type="character" w:styleId="BookTitle">
+    <w:name w:val="Book Title"/>
+    <w:uiPriority w:val="33"/>
+    <w:qFormat/>
+    <w:rsid w:val="00B35830"/>
+    <w:rPr>
+      <w:rFonts w:asciiTheme="majorHAnsi" w:eastAsiaTheme="majorEastAsia" w:hAnsiTheme="majorHAnsi" w:cstheme="majorBidi"/>
+      <w:i/>
+      <w:iCs/>
+      <w:sz w:val="20"/>
+      <w:szCs w:val="20"/>
+    </w:rPr>
+  </w:style>
+  <w:style w:type="paragraph" w:styleId="TOCHeading">
+    <w:name w:val="TOC Heading"/>
+    <w:basedOn w:val="Heading1"/>
+    <w:next w:val="Normal"/>
+    <w:uiPriority w:val="39"/>
+    <w:semiHidden/>
+    <w:unhideWhenUsed/>
+    <w:qFormat/>
+    <w:rsid w:val="00B35830"/>
+    <w:pPr>
+      <w:outlineLvl w:val="9"/>
+    </w:pPr>
+  </w:style>
+</w:styles>
+</file>
+
+<file path=word/stylesWithEffects.xml><?xml version="1.0" encoding="utf-8"?>
+<w:styles xmlns:wpc="http://schemas.microsoft.com/office/word/2010/wordprocessingCanvas" xmlns:mo="http://schemas.microsoft.com/office/mac/office/2008/main" xmlns:mc="http://schemas.openxmlformats.org/markup-compatibility/2006" xmlns:mv="urn:schemas-microsoft-com:mac:vml" xmlns:o="urn:schemas-microsoft-com:office:office" xmlns:r="http://schemas.openxmlformats.org/officeDocument/2006/relationships" xmlns:m="http://schemas.openxmlformats.org/officeDocument/2006/math" xmlns:v="urn:schemas-microsoft-com:vml" xmlns:wp14="http://schemas.microsoft.com/office/word/2010/wordprocessingDrawing" xmlns:wp="http://schemas.openxmlformats.org/drawingml/2006/wordprocessingDrawing" xmlns:w10="urn:schemas-microsoft-com:office:word" xmlns:w="http://schemas.openxmlformats.org/wordprocessingml/2006/main" xmlns:w14="http://schemas.microsoft.com/office/word/2010/wordml" xmlns:wpg="http://schemas.microsoft.com/office/word/2010/wordprocessingGroup" xmlns:wpi="http://schemas.microsoft.com/office/word/2010/wordprocessingInk" xmlns:wne="http://schemas.microsoft.com/office/word/2006/wordml" xmlns:wps="http://schemas.microsoft.com/office/word/2010/wordprocessingShape" mc:Ignorable="w14 wp14">
+  <w:docDefaults>
+    <w:rPrDefault>
+      <w:rPr>
+        <w:rFonts w:asciiTheme="minorHAnsi" w:eastAsiaTheme="minorEastAsia" w:hAnsiTheme="minorHAnsi" w:cstheme="minorBidi"/>
+        <w:lang w:val="en-GB" w:eastAsia="en-US" w:bidi="ar-SA"/>
+      </w:rPr>
+    </w:rPrDefault>
+    <w:pPrDefault>
+      <w:pPr>
+        <w:spacing w:after="200" w:line="276" w:lineRule="auto"/>
+        <w:jc w:val="both"/>
+      </w:pPr>
+    </w:pPrDefault>
+  </w:docDefaults>
+  <w:latentStyles w:defLockedState="0" w:defUIPriority="99" w:defSemiHidden="1" w:defUnhideWhenUsed="1" w:defQFormat="0" w:count="276">
+    <w:lsdException w:name="Normal" w:semiHidden="0" w:uiPriority="0" w:unhideWhenUsed="0" w:qFormat="1"/>
+    <w:lsdException w:name="heading 1" w:semiHidden="0" w:uiPriority="9" w:unhideWhenUsed="0" w:qFormat="1"/>
+    <w:lsdException w:name="heading 2" w:uiPriority="9" w:qFormat="1"/>
+    <w:lsdException w:name="heading 3" w:uiPriority="9" w:qFormat="1"/>
+    <w:lsdException w:name="heading 4" w:uiPriority="9" w:qFormat="1"/>
+    <w:lsdException w:name="heading 5" w:uiPriority="9" w:qFormat="1"/>
+    <w:lsdException w:name="heading 6" w:uiPriority="9" w:qFormat="1"/>
+    <w:lsdException w:name="heading 7" w:uiPriority="9" w:qFormat="1"/>
+    <w:lsdException w:name="heading 8" w:uiPriority="9" w:qFormat="1"/>
+    <w:lsdException w:name="heading 9" w:uiPriority="9" w:qFormat="1"/>
+    <w:lsdException w:name="toc 1" w:uiPriority="39"/>
+    <w:lsdException w:name="toc 2" w:uiPriority="39"/>
+    <w:lsdException w:name="toc 3" w:uiPriority="39"/>
+    <w:lsdException w:name="toc 4" w:uiPriority="39"/>
+    <w:lsdException w:name="toc 5" w:uiPriority="39"/>
+    <w:lsdException w:name="toc 6" w:uiPriority="39"/>
+    <w:lsdException w:name="toc 7" w:uiPriority="39"/>
+    <w:lsdException w:name="toc 8" w:uiPriority="39"/>
+    <w:lsdException w:name="toc 9" w:uiPriority="39"/>
+    <w:lsdException w:name="caption" w:uiPriority="35" w:qFormat="1"/>
+    <w:lsdException w:name="Title" w:semiHidden="0" w:uiPriority="10" w:unhideWhenUsed="0" w:qFormat="1"/>
+    <w:lsdException w:name="Default Paragraph Font" w:uiPriority="1"/>
+    <w:lsdException w:name="Subtitle" w:semiHidden="0" w:uiPriority="11" w:unhideWhenUsed="0" w:qFormat="1"/>
+    <w:lsdException w:name="Strong" w:semiHidden="0" w:uiPriority="22" w:unhideWhenUsed="0" w:qFormat="1"/>
+    <w:lsdException w:name="Emphasis" w:semiHidden="0" w:uiPriority="20" w:unhideWhenUsed="0" w:qFormat="1"/>
+    <w:lsdException w:name="Normal Table" w:semiHidden="0" w:unhideWhenUsed="0"/>
+    <w:lsdException w:name="Table Web 3" w:semiHidden="0" w:unhideWhenUsed="0"/>
+    <w:lsdException w:name="Table Grid" w:semiHidden="0" w:uiPriority="39" w:unhideWhenUsed="0"/>
+    <w:lsdException w:name="Table Theme" w:semiHidden="0" w:unhideWhenUsed="0"/>
+    <w:lsdException w:name="Note Level 1" w:semiHidden="0" w:unhideWhenUsed="0"/>
+    <w:lsdException w:name="Note Level 2" w:semiHidden="0" w:unhideWhenUsed="0"/>
+    <w:lsdException w:name="Note Level 3" w:semiHidden="0" w:unhideWhenUsed="0"/>
+    <w:lsdException w:name="Note Level 4" w:semiHidden="0" w:unhideWhenUsed="0"/>
+    <w:lsdException w:name="Note Level 5" w:semiHidden="0" w:unhideWhenUsed="0"/>
+    <w:lsdException w:name="Note Level 6" w:semiHidden="0" w:unhideWhenUsed="0"/>
+    <w:lsdException w:name="Note Level 7" w:semiHidden="0" w:unhideWhenUsed="0"/>
+    <w:lsdException w:name="Note Level 8" w:semiHidden="0" w:unhideWhenUsed="0"/>
+    <w:lsdException w:name="Note Level 9" w:semiHidden="0" w:unhideWhenUsed="0"/>
+    <w:lsdException w:name="Placeholder Text" w:unhideWhenUsed="0"/>
+    <w:lsdException w:name="No Spacing" w:semiHidden="0" w:uiPriority="1" w:unhideWhenUsed="0" w:qFormat="1"/>
+    <w:lsdException w:name="Light Shading" w:semiHidden="0" w:uiPriority="60" w:unhideWhenUsed="0"/>
+    <w:lsdException w:name="Light List" w:semiHidden="0" w:uiPriority="61" w:unhideWhenUsed="0"/>
+    <w:lsdException w:name="Light Grid" w:semiHidden="0" w:uiPriority="62" w:unhideWhenUsed="0"/>
+    <w:lsdException w:name="Medium Shading 1" w:semiHidden="0" w:uiPriority="63" w:unhideWhenUsed="0"/>
+    <w:lsdException w:name="Medium Shading 2" w:semiHidden="0" w:uiPriority="64" w:unhideWhenUsed="0"/>
+    <w:lsdException w:name="Medium List 1" w:semiHidden="0" w:uiPriority="65" w:unhideWhenUsed="0"/>
+    <w:lsdException w:name="Medium List 2" w:semiHidden="0" w:uiPriority="66" w:unhideWhenUsed="0"/>
+    <w:lsdException w:name="Medium Grid 1" w:semiHidden="0" w:uiPriority="67" w:unhideWhenUsed="0"/>
+    <w:lsdException w:name="Medium Grid 2" w:semiHidden="0" w:uiPriority="68" w:unhideWhenUsed="0"/>
+    <w:lsdException w:name="Medium Grid 3" w:semiHidden="0" w:uiPriority="69" w:unhideWhenUsed="0"/>
+    <w:lsdException w:name="Dark List" w:semiHidden="0" w:uiPriority="70" w:unhideWhenUsed="0"/>
+    <w:lsdException w:name="Colorful Shading" w:semiHidden="0" w:uiPriority="71" w:unhideWhenUsed="0"/>
+    <w:lsdException w:name="Colorful List" w:semiHidden="0" w:uiPriority="72" w:unhideWhenUsed="0"/>
+    <w:lsdException w:name="Colorful Grid" w:semiHidden="0" w:uiPriority="73" w:unhideWhenUsed="0"/>
+    <w:lsdException w:name="Light Shading Accent 1" w:semiHidden="0" w:uiPriority="60" w:unhideWhenUsed="0"/>
+    <w:lsdException w:name="Light List Accent 1" w:semiHidden="0" w:uiPriority="61" w:unhideWhenUsed="0"/>
+    <w:lsdException w:name="Light Grid Accent 1" w:semiHidden="0" w:uiPriority="62" w:unhideWhenUsed="0"/>
+    <w:lsdException w:name="Medium Shading 1 Accent 1" w:semiHidden="0" w:uiPriority="63" w:unhideWhenUsed="0"/>
+    <w:lsdException w:name="Medium Shading 2 Accent 1" w:semiHidden="0" w:uiPriority="64" w:unhideWhenUsed="0"/>
+    <w:lsdException w:name="Medium List 1 Accent 1" w:semiHidden="0" w:uiPriority="65" w:unhideWhenUsed="0"/>
+    <w:lsdException w:name="Revision" w:unhideWhenUsed="0"/>
+    <w:lsdException w:name="List Paragraph" w:semiHidden="0" w:uiPriority="34" w:unhideWhenUsed="0" w:qFormat="1"/>
+    <w:lsdException w:name="Quote" w:semiHidden="0" w:uiPriority="29" w:unhideWhenUsed="0" w:qFormat="1"/>
+    <w:lsdException w:name="Intense Quote" w:semiHidden="0" w:uiPriority="30" w:unhideWhenUsed="0" w:qFormat="1"/>
+    <w:lsdException w:name="Medium List 2 Accent 1" w:semiHidden="0" w:uiPriority="66" w:unhideWhenUsed="0"/>
+    <w:lsdException w:name="Medium Grid 1 Accent 1" w:semiHidden="0" w:uiPriority="67" w:unhideWhenUsed="0"/>
+    <w:lsdException w:name="Medium Grid 2 Accent 1" w:semiHidden="0" w:uiPriority="68" w:unhideWhenUsed="0"/>
+    <w:lsdException w:name="Medium Grid 3 Accent 1" w:semiHidden="0" w:uiPriority="69" w:unhideWhenUsed="0"/>
+    <w:lsdException w:name="Dark List Accent 1" w:semiHidden="0" w:uiPriority="70" w:unhideWhenUsed="0"/>
+    <w:lsdException w:name="Colorful Shading Accent 1" w:semiHidden="0" w:uiPriority="71" w:unhideWhenUsed="0"/>
+    <w:lsdException w:name="Colorful List Accent 1" w:semiHidden="0" w:uiPriority="72" w:unhideWhenUsed="0"/>
+    <w:lsdException w:name="Colorful Grid Accent 1" w:semiHidden="0" w:uiPriority="73" w:unhideWhenUsed="0"/>
+    <w:lsdException w:name="Light Shading Accent 2" w:semiHidden="0" w:uiPriority="60" w:unhideWhenUsed="0"/>
+    <w:lsdException w:name="Light List Accent 2" w:semiHidden="0" w:uiPriority="61" w:unhideWhenUsed="0"/>
+    <w:lsdException w:name="Light Grid Accent 2" w:semiHidden="0" w:uiPriority="62" w:unhideWhenUsed="0"/>
+    <w:lsdException w:name="Medium Shading 1 Accent 2" w:semiHidden="0" w:uiPriority="63" w:unhideWhenUsed="0"/>
+    <w:lsdException w:name="Medium Shading 2 Accent 2" w:semiHidden="0" w:uiPriority="64" w:unhideWhenUsed="0"/>
+    <w:lsdException w:name="Medium List 1 Accent 2" w:semiHidden="0" w:uiPriority="65" w:unhideWhenUsed="0"/>
+    <w:lsdException w:name="Medium List 2 Accent 2" w:semiHidden="0" w:uiPriority="66" w:unhideWhenUsed="0"/>
+    <w:lsdException w:name="Medium Grid 1 Accent 2" w:semiHidden="0" w:uiPriority="67" w:unhideWhenUsed="0"/>
+    <w:lsdException w:name="Medium Grid 2 Accent 2" w:semiHidden="0" w:uiPriority="68" w:unhideWhenUsed="0"/>
+    <w:lsdException w:name="Medium Grid 3 Accent 2" w:semiHidden="0" w:uiPriority="69" w:unhideWhenUsed="0"/>
+    <w:lsdException w:name="Dark List Accent 2" w:semiHidden="0" w:uiPriority="70" w:unhideWhenUsed="0"/>
+    <w:lsdException w:name="Colorful Shading Accent 2" w:semiHidden="0" w:uiPriority="71" w:unhideWhenUsed="0"/>
+    <w:lsdException w:name="Colorful List Accent 2" w:semiHidden="0" w:uiPriority="72" w:unhideWhenUsed="0"/>
+    <w:lsdException w:name="Colorful Grid Accent 2" w:semiHidden="0" w:uiPriority="73" w:unhideWhenUsed="0"/>
+    <w:lsdException w:name="Light Shading Accent 3" w:semiHidden="0" w:uiPriority="60" w:unhideWhenUsed="0"/>
+    <w:lsdException w:name="Light List Accent 3" w:semiHidden="0" w:uiPriority="61" w:unhideWhenUsed="0"/>
+    <w:lsdException w:name="Light Grid Accent 3" w:semiHidden="0" w:uiPriority="62" w:unhideWhenUsed="0"/>
+    <w:lsdException w:name="Medium Shading 1 Accent 3" w:semiHidden="0" w:uiPriority="63" w:unhideWhenUsed="0"/>
+    <w:lsdException w:name="Medium Shading 2 Accent 3" w:semiHidden="0" w:uiPriority="64" w:unhideWhenUsed="0"/>
+    <w:lsdException w:name="Medium List 1 Accent 3" w:semiHidden="0" w:uiPriority="65" w:unhideWhenUsed="0"/>
+    <w:lsdException w:name="Medium List 2 Accent 3" w:semiHidden="0" w:uiPriority="66" w:unhideWhenUsed="0"/>
+    <w:lsdException w:name="Medium Grid 1 Accent 3" w:semiHidden="0" w:uiPriority="67" w:unhideWhenUsed="0"/>
+    <w:lsdException w:name="Medium Grid 2 Accent 3" w:semiHidden="0" w:uiPriority="68" w:unhideWhenUsed="0"/>
+    <w:lsdException w:name="Medium Grid 3 Accent 3" w:semiHidden="0" w:uiPriority="69" w:unhideWhenUsed="0"/>
+    <w:lsdException w:name="Dark List Accent 3" w:semiHidden="0" w:uiPriority="70" w:unhideWhenUsed="0"/>
+    <w:lsdException w:name="Colorful Shading Accent 3" w:semiHidden="0" w:uiPriority="71" w:unhideWhenUsed="0"/>
+    <w:lsdException w:name="Colorful List Accent 3" w:semiHidden="0" w:uiPriority="72" w:unhideWhenUsed="0"/>
+    <w:lsdException w:name="Colorful Grid Accent 3" w:semiHidden="0" w:uiPriority="73" w:unhideWhenUsed="0"/>
+    <w:lsdException w:name="Light Shading Accent 4" w:semiHidden="0" w:uiPriority="60" w:unhideWhenUsed="0"/>
+    <w:lsdException w:name="Light List Accent 4" w:semiHidden="0" w:uiPriority="61" w:unhideWhenUsed="0"/>
+    <w:lsdException w:name="Light Grid Accent 4" w:semiHidden="0" w:uiPriority="62" w:unhideWhenUsed="0"/>
+    <w:lsdException w:name="Medium Shading 1 Accent 4" w:semiHidden="0" w:uiPriority="63" w:unhideWhenUsed="0"/>
+    <w:lsdException w:name="Medium Shading 2 Accent 4" w:semiHidden="0" w:uiPriority="64" w:unhideWhenUsed="0"/>
+    <w:lsdException w:name="Medium List 1 Accent 4" w:semiHidden="0" w:uiPriority="65" w:unhideWhenUsed="0"/>
+    <w:lsdException w:name="Medium List 2 Accent 4" w:semiHidden="0" w:uiPriority="66" w:unhideWhenUsed="0"/>
+    <w:lsdException w:name="Medium Grid 1 Accent 4" w:semiHidden="0" w:uiPriority="67" w:unhideWhenUsed="0"/>
+    <w:lsdException w:name="Medium Grid 2 Accent 4" w:semiHidden="0" w:uiPriority="68" w:unhideWhenUsed="0"/>
+    <w:lsdException w:name="Medium Grid 3 Accent 4" w:semiHidden="0" w:uiPriority="69" w:unhideWhenUsed="0"/>
+    <w:lsdException w:name="Dark List Accent 4" w:semiHidden="0" w:uiPriority="70" w:unhideWhenUsed="0"/>
+    <w:lsdException w:name="Colorful Shading Accent 4" w:semiHidden="0" w:uiPriority="71" w:unhideWhenUsed="0"/>
+    <w:lsdException w:name="Colorful List Accent 4" w:semiHidden="0" w:uiPriority="72" w:unhideWhenUsed="0"/>
+    <w:lsdException w:name="Colorful Grid Accent 4" w:semiHidden="0" w:uiPriority="73" w:unhideWhenUsed="0"/>
+    <w:lsdException w:name="Light Shading Accent 5" w:semiHidden="0" w:uiPriority="60" w:unhideWhenUsed="0"/>
+    <w:lsdException w:name="Light List Accent 5" w:semiHidden="0" w:uiPriority="61" w:unhideWhenUsed="0"/>
+    <w:lsdException w:name="Light Grid Accent 5" w:semiHidden="0" w:uiPriority="62" w:unhideWhenUsed="0"/>
+    <w:lsdException w:name="Medium Shading 1 Accent 5" w:semiHidden="0" w:uiPriority="63" w:unhideWhenUsed="0"/>
+    <w:lsdException w:name="Medium Shading 2 Accent 5" w:semiHidden="0" w:uiPriority="64" w:unhideWhenUsed="0"/>
+    <w:lsdException w:name="Medium List 1 Accent 5" w:semiHidden="0" w:uiPriority="65" w:unhideWhenUsed="0"/>
+    <w:lsdException w:name="Medium List 2 Accent 5" w:semiHidden="0" w:uiPriority="66" w:unhideWhenUsed="0"/>
+    <w:lsdException w:name="Medium Grid 1 Accent 5" w:semiHidden="0" w:uiPriority="67" w:unhideWhenUsed="0"/>
+    <w:lsdException w:name="Medium Grid 2 Accent 5" w:semiHidden="0" w:uiPriority="68" w:unhideWhenUsed="0"/>
+    <w:lsdException w:name="Medium Grid 3 Accent 5" w:semiHidden="0" w:uiPriority="69" w:unhideWhenUsed="0"/>
+    <w:lsdException w:name="Dark List Accent 5" w:semiHidden="0" w:uiPriority="70" w:unhideWhenUsed="0"/>
+    <w:lsdException w:name="Colorful Shading Accent 5" w:semiHidden="0" w:uiPriority="71" w:unhideWhenUsed="0"/>
+    <w:lsdException w:name="Colorful List Accent 5" w:semiHidden="0" w:uiPriority="72" w:unhideWhenUsed="0"/>
+    <w:lsdException w:name="Colorful Grid Accent 5" w:semiHidden="0" w:uiPriority="73" w:unhideWhenUsed="0"/>
+    <w:lsdException w:name="Light Shading Accent 6" w:semiHidden="0" w:uiPriority="60" w:unhideWhenUsed="0"/>
+    <w:lsdException w:name="Light List Accent 6" w:semiHidden="0" w:uiPriority="61" w:unhideWhenUsed="0"/>
+    <w:lsdException w:name="Light Grid Accent 6" w:semiHidden="0" w:uiPriority="62" w:unhideWhenUsed="0"/>
+    <w:lsdException w:name="Medium Shading 1 Accent 6" w:semiHidden="0" w:uiPriority="63" w:unhideWhenUsed="0"/>
+    <w:lsdException w:name="Medium Shading 2 Accent 6" w:semiHidden="0" w:uiPriority="64" w:unhideWhenUsed="0"/>
+    <w:lsdException w:name="Medium List 1 Accent 6" w:semiHidden="0" w:uiPriority="65" w:unhideWhenUsed="0"/>
+    <w:lsdException w:name="Medium List 2 Accent 6" w:semiHidden="0" w:uiPriority="66" w:unhideWhenUsed="0"/>
+    <w:lsdException w:name="Medium Grid 1 Accent 6" w:semiHidden="0" w:uiPriority="67" w:unhideWhenUsed="0"/>
+    <w:lsdException w:name="Medium Grid 2 Accent 6" w:semiHidden="0" w:uiPriority="68" w:unhideWhenUsed="0"/>
+    <w:lsdException w:name="Medium Grid 3 Accent 6" w:semiHidden="0" w:uiPriority="69" w:unhideWhenUsed="0"/>
+    <w:lsdException w:name="Dark List Accent 6" w:semiHidden="0" w:uiPriority="70" w:unhideWhenUsed="0"/>
+    <w:lsdException w:name="Colorful Shading Accent 6" w:semiHidden="0" w:uiPriority="71" w:unhideWhenUsed="0"/>
+    <w:lsdException w:name="Colorful List Accent 6" w:semiHidden="0" w:uiPriority="72" w:unhideWhenUsed="0"/>
+    <w:lsdException w:name="Colorful Grid Accent 6" w:semiHidden="0" w:uiPriority="73" w:unhideWhenUsed="0"/>
+    <w:lsdException w:name="Subtle Emphasis" w:semiHidden="0" w:uiPriority="19" w:unhideWhenUsed="0" w:qFormat="1"/>
+    <w:lsdException w:name="Intense Emphasis" w:semiHidden="0" w:uiPriority="21" w:unhideWhenUsed="0" w:qFormat="1"/>
+    <w:lsdException w:name="Subtle Reference" w:semiHidden="0" w:uiPriority="31" w:unhideWhenUsed="0" w:qFormat="1"/>
+    <w:lsdException w:name="Intense Reference" w:semiHidden="0" w:uiPriority="32" w:unhideWhenUsed="0" w:qFormat="1"/>
+    <w:lsdException w:name="Book Title" w:semiHidden="0" w:uiPriority="33" w:unhideWhenUsed="0" w:qFormat="1"/>
+    <w:lsdException w:name="Bibliography" w:uiPriority="37"/>
+    <w:lsdException w:name="TOC Heading" w:uiPriority="39" w:qFormat="1"/>
   </w:latentStyles>
   <w:style w:type="paragraph" w:default="1" w:styleId="Normal">
     <w:name w:val="Normal"/>
@@ -1129,7 +1672,7 @@
     </a:clrScheme>
     <a:fontScheme name="Office">
       <a:majorFont>
-        <a:latin typeface="Calibri Light" panose="020F0302020204030204"/>
+        <a:latin typeface="Calibri Light"/>
         <a:ea typeface=""/>
         <a:cs typeface=""/>
         <a:font script="Jpan" typeface="游ゴシック Light"/>
@@ -1164,7 +1707,7 @@
         <a:font script="Geor" typeface="Sylfaen"/>
       </a:majorFont>
       <a:minorFont>
-        <a:latin typeface="Calibri" panose="020F0502020204030204"/>
+        <a:latin typeface="Calibri"/>
         <a:ea typeface=""/>
         <a:cs typeface=""/>
         <a:font script="Jpan" typeface="游明朝"/>
@@ -1341,7 +1884,7 @@
   <a:extraClrSchemeLst/>
   <a:extLst>
     <a:ext uri="{05A4C25C-085E-4340-85A3-A5531E510DB2}">
-      <thm15:themeFamily xmlns:thm15="http://schemas.microsoft.com/office/thememl/2012/main" name="Office Theme" id="{62F939B6-93AF-4DB8-9C6B-D6C7DFDC589F}" vid="{4A3C46E8-61CC-4603-A589-7422A47A8E4A}"/>
+      <thm15:themeFamily xmlns:thm15="http://schemas.microsoft.com/office/thememl/2012/main" xmlns="" name="Office Theme" id="{62F939B6-93AF-4DB8-9C6B-D6C7DFDC589F}" vid="{4A3C46E8-61CC-4603-A589-7422A47A8E4A}"/>
     </a:ext>
   </a:extLst>
 </a:theme>

</xml_diff>

<commit_message>
Edits to research paper
</commit_message>
<xml_diff>
--- a/Predictability of Cryptocurrency Markets Using Recursive Neural Networks.docx
+++ b/Predictability of Cryptocurrency Markets Using Recursive Neural Networks.docx
@@ -20,8 +20,6 @@
       <w:r>
         <w:t>Richmond-</w:t>
       </w:r>
-      <w:bookmarkStart w:id="0" w:name="_GoBack"/>
-      <w:bookmarkEnd w:id="0"/>
       <w:r>
         <w:t>Wood.</w:t>
       </w:r>
@@ -43,8 +41,54 @@
       </w:r>
     </w:p>
     <w:p>
+      <w:pPr>
+        <w:rPr>
+          <w:sz w:val="24"/>
+        </w:rPr>
+      </w:pPr>
       <w:r>
+        <w:rPr>
+          <w:sz w:val="24"/>
+        </w:rPr>
         <w:t xml:space="preserve">The aim </w:t>
+      </w:r>
+      <w:r>
+        <w:rPr>
+          <w:sz w:val="24"/>
+        </w:rPr>
+        <w:t>:</w:t>
+      </w:r>
+    </w:p>
+    <w:p>
+      <w:r>
+        <w:t xml:space="preserve">The aim is to investigate the extent to which Artificial Neural Network models can be used to predict the potential returns on cryptocurrencies. </w:t>
+      </w:r>
+    </w:p>
+    <w:p>
+      <w:r>
+        <w:t>Cryptocurrencies aren’t as predictable as other investments as they are a decentralised currency, so the value is determined on the money that people put into the system. As such, the media has a large influence over how many people will invest in the system creating a state of high volatility. This is why we believe using standard investment models to be insufficient in predicting the future value of said currencies, as such we have turned to machine learning (and more specifically, ANN) techniques.</w:t>
+      </w:r>
+    </w:p>
+    <w:p>
+      <w:r>
+        <w:t xml:space="preserve">Artificial Neural Networks are computing systems vaguely based on the biological neural networks that constitute the brain. As such they are made of a series of </w:t>
+      </w:r>
+      <w:r>
+        <w:t>nodes, which</w:t>
+      </w:r>
+      <w:r>
+        <w:t xml:space="preserve"> have a binary output in that they ca</w:t>
+      </w:r>
+      <w:r>
+        <w:t xml:space="preserve">n only continue along one of two pathways. By connecting large numbers of these neurons in layers we </w:t>
+      </w:r>
+      <w:r>
+        <w:t>can build complex networks that</w:t>
+      </w:r>
+      <w:bookmarkStart w:id="0" w:name="_GoBack"/>
+      <w:bookmarkEnd w:id="0"/>
+      <w:r>
+        <w:t xml:space="preserve"> can “learn”.</w:t>
       </w:r>
     </w:p>
     <w:sectPr>
@@ -1884,7 +1928,7 @@
   <a:extraClrSchemeLst/>
   <a:extLst>
     <a:ext uri="{05A4C25C-085E-4340-85A3-A5531E510DB2}">
-      <thm15:themeFamily xmlns:thm15="http://schemas.microsoft.com/office/thememl/2012/main" xmlns="" name="Office Theme" id="{62F939B6-93AF-4DB8-9C6B-D6C7DFDC589F}" vid="{4A3C46E8-61CC-4603-A589-7422A47A8E4A}"/>
+      <thm15:themeFamily xmlns="" xmlns:thm15="http://schemas.microsoft.com/office/thememl/2012/main" name="Office Theme" id="{62F939B6-93AF-4DB8-9C6B-D6C7DFDC589F}" vid="{4A3C46E8-61CC-4603-A589-7422A47A8E4A}"/>
     </a:ext>
   </a:extLst>
 </a:theme>

</xml_diff>